<commit_message>
Portada y algunas estadísticas de la documentación
</commit_message>
<xml_diff>
--- a/Backup of Documentación.docx
+++ b/Backup of Documentación.docx
@@ -67,87 +67,7 @@
           <w:rFonts w:asciiTheme="majorHAnsi" w:hAnsiTheme="majorHAnsi"/>
           <w:lang w:val="es-ES_tradnl"/>
         </w:rPr>
-        <w:t xml:space="preserve">Suponga que se tiene una LAN (Local </w:t>
-      </w:r>
-      <w:proofErr w:type="spellStart"/>
-      <w:r>
-        <w:rPr>
-          <w:rFonts w:asciiTheme="majorHAnsi" w:hAnsiTheme="majorHAnsi"/>
-          <w:lang w:val="es-ES_tradnl"/>
-        </w:rPr>
-        <w:t>Area</w:t>
-      </w:r>
-      <w:proofErr w:type="spellEnd"/>
-      <w:r>
-        <w:rPr>
-          <w:rFonts w:asciiTheme="majorHAnsi" w:hAnsiTheme="majorHAnsi"/>
-          <w:lang w:val="es-ES_tradnl"/>
-        </w:rPr>
-        <w:t xml:space="preserve"> Network) compuesta por tres computadoras A, B, C. La capa de red de cada </w:t>
-      </w:r>
-      <w:proofErr w:type="spellStart"/>
-      <w:r>
-        <w:rPr>
-          <w:rFonts w:asciiTheme="majorHAnsi" w:hAnsiTheme="majorHAnsi"/>
-          <w:lang w:val="es-ES_tradnl"/>
-        </w:rPr>
-        <w:t>máquina</w:t>
-      </w:r>
-      <w:proofErr w:type="spellEnd"/>
-      <w:r>
-        <w:rPr>
-          <w:rFonts w:asciiTheme="majorHAnsi" w:hAnsiTheme="majorHAnsi"/>
-          <w:lang w:val="es-ES_tradnl"/>
-        </w:rPr>
-        <w:t xml:space="preserve"> recibe archivos para su </w:t>
-      </w:r>
-      <w:proofErr w:type="spellStart"/>
-      <w:r>
-        <w:rPr>
-          <w:rFonts w:asciiTheme="majorHAnsi" w:hAnsiTheme="majorHAnsi"/>
-          <w:lang w:val="es-ES_tradnl"/>
-        </w:rPr>
-        <w:t>envío</w:t>
-      </w:r>
-      <w:proofErr w:type="spellEnd"/>
-      <w:r>
-        <w:rPr>
-          <w:rFonts w:asciiTheme="majorHAnsi" w:hAnsiTheme="majorHAnsi"/>
-          <w:lang w:val="es-ES_tradnl"/>
-        </w:rPr>
-        <w:t xml:space="preserve"> hacia </w:t>
-      </w:r>
-      <w:proofErr w:type="spellStart"/>
-      <w:r>
-        <w:rPr>
-          <w:rFonts w:asciiTheme="majorHAnsi" w:hAnsiTheme="majorHAnsi"/>
-          <w:lang w:val="es-ES_tradnl"/>
-        </w:rPr>
-        <w:t>máquinas</w:t>
-      </w:r>
-      <w:proofErr w:type="spellEnd"/>
-      <w:r>
-        <w:rPr>
-          <w:rFonts w:asciiTheme="majorHAnsi" w:hAnsiTheme="majorHAnsi"/>
-          <w:lang w:val="es-ES_tradnl"/>
-        </w:rPr>
-        <w:t xml:space="preserve"> fuera de la red. Los archivos recibidos por cada una de estas computadoras deben ser enviados al "Servidor Antivirus" para que descarte aquellos que lleven virus, el resto de los archivos son enviados por este servidor al "</w:t>
-      </w:r>
-      <w:proofErr w:type="spellStart"/>
-      <w:r>
-        <w:rPr>
-          <w:rFonts w:asciiTheme="majorHAnsi" w:hAnsiTheme="majorHAnsi"/>
-          <w:lang w:val="es-ES_tradnl"/>
-        </w:rPr>
-        <w:t>Router</w:t>
-      </w:r>
-      <w:proofErr w:type="spellEnd"/>
-      <w:r>
-        <w:rPr>
-          <w:rFonts w:asciiTheme="majorHAnsi" w:hAnsiTheme="majorHAnsi"/>
-          <w:lang w:val="es-ES_tradnl"/>
-        </w:rPr>
-        <w:t>" del sistema para que se encargue de enviarlos a su destino.</w:t>
+        <w:t>Suponga que se tiene una LAN (Local Area Network) compuesta por tres computadoras A, B, C. La capa de red de cada máquina recibe archivos para su envío hacia máquinas fuera de la red. Los archivos recibidos por cada una de estas computadoras deben ser enviados al "Servidor Antivirus" para que descarte aquellos que lleven virus, el resto de los archivos son enviados por este servidor al "Router" del sistema para que se encargue de enviarlos a su destino.</w:t>
       </w:r>
     </w:p>
     <w:p>
@@ -163,55 +83,7 @@
           <w:rFonts w:asciiTheme="majorHAnsi" w:hAnsiTheme="majorHAnsi"/>
           <w:lang w:val="es-ES_tradnl"/>
         </w:rPr>
-        <w:t xml:space="preserve">Hay una sola </w:t>
-      </w:r>
-      <w:proofErr w:type="spellStart"/>
-      <w:r>
-        <w:rPr>
-          <w:rFonts w:asciiTheme="majorHAnsi" w:hAnsiTheme="majorHAnsi"/>
-          <w:lang w:val="es-ES_tradnl"/>
-        </w:rPr>
-        <w:t>línea</w:t>
-      </w:r>
-      <w:proofErr w:type="spellEnd"/>
-      <w:r>
-        <w:rPr>
-          <w:rFonts w:asciiTheme="majorHAnsi" w:hAnsiTheme="majorHAnsi"/>
-          <w:lang w:val="es-ES_tradnl"/>
-        </w:rPr>
-        <w:t xml:space="preserve"> de </w:t>
-      </w:r>
-      <w:proofErr w:type="spellStart"/>
-      <w:r>
-        <w:rPr>
-          <w:rFonts w:asciiTheme="majorHAnsi" w:hAnsiTheme="majorHAnsi"/>
-          <w:lang w:val="es-ES_tradnl"/>
-        </w:rPr>
-        <w:t>transmisión</w:t>
-      </w:r>
-      <w:proofErr w:type="spellEnd"/>
-      <w:r>
-        <w:rPr>
-          <w:rFonts w:asciiTheme="majorHAnsi" w:hAnsiTheme="majorHAnsi"/>
-          <w:lang w:val="es-ES_tradnl"/>
-        </w:rPr>
-        <w:t xml:space="preserve"> que deben compartir las 3 computadoras para enviar sus archivos al Servidor Antivirus. La transferencia de un archivo desde el Antivirus al </w:t>
-      </w:r>
-      <w:proofErr w:type="spellStart"/>
-      <w:r>
-        <w:rPr>
-          <w:rFonts w:asciiTheme="majorHAnsi" w:hAnsiTheme="majorHAnsi"/>
-          <w:lang w:val="es-ES_tradnl"/>
-        </w:rPr>
-        <w:t>Router</w:t>
-      </w:r>
-      <w:proofErr w:type="spellEnd"/>
-      <w:r>
-        <w:rPr>
-          <w:rFonts w:asciiTheme="majorHAnsi" w:hAnsiTheme="majorHAnsi"/>
-          <w:lang w:val="es-ES_tradnl"/>
-        </w:rPr>
-        <w:t>, se hace inmediata, o sea, en tiempo "0".</w:t>
+        <w:t>Hay una sola línea de transmisión que deben compartir las 3 computadoras para enviar sus archivos al Servidor Antivirus. La transferencia de un archivo desde el Antivirus al Router, se hace inmediata, o sea, en tiempo "0".</w:t>
       </w:r>
     </w:p>
     <w:p>
@@ -227,119 +99,7 @@
           <w:rFonts w:asciiTheme="majorHAnsi" w:hAnsiTheme="majorHAnsi"/>
           <w:lang w:val="es-ES_tradnl"/>
         </w:rPr>
-        <w:t xml:space="preserve">La manera de utilizar la </w:t>
-      </w:r>
-      <w:proofErr w:type="spellStart"/>
-      <w:r>
-        <w:rPr>
-          <w:rFonts w:asciiTheme="majorHAnsi" w:hAnsiTheme="majorHAnsi"/>
-          <w:lang w:val="es-ES_tradnl"/>
-        </w:rPr>
-        <w:t>única</w:t>
-      </w:r>
-      <w:proofErr w:type="spellEnd"/>
-      <w:r>
-        <w:rPr>
-          <w:rFonts w:asciiTheme="majorHAnsi" w:hAnsiTheme="majorHAnsi"/>
-          <w:lang w:val="es-ES_tradnl"/>
-        </w:rPr>
-        <w:t xml:space="preserve"> </w:t>
-      </w:r>
-      <w:proofErr w:type="spellStart"/>
-      <w:r>
-        <w:rPr>
-          <w:rFonts w:asciiTheme="majorHAnsi" w:hAnsiTheme="majorHAnsi"/>
-          <w:lang w:val="es-ES_tradnl"/>
-        </w:rPr>
-        <w:t>línea</w:t>
-      </w:r>
-      <w:proofErr w:type="spellEnd"/>
-      <w:r>
-        <w:rPr>
-          <w:rFonts w:asciiTheme="majorHAnsi" w:hAnsiTheme="majorHAnsi"/>
-          <w:lang w:val="es-ES_tradnl"/>
-        </w:rPr>
-        <w:t xml:space="preserve"> de </w:t>
-      </w:r>
-      <w:proofErr w:type="spellStart"/>
-      <w:r>
-        <w:rPr>
-          <w:rFonts w:asciiTheme="majorHAnsi" w:hAnsiTheme="majorHAnsi"/>
-          <w:lang w:val="es-ES_tradnl"/>
-        </w:rPr>
-        <w:t>transmisión</w:t>
-      </w:r>
-      <w:proofErr w:type="spellEnd"/>
-      <w:r>
-        <w:rPr>
-          <w:rFonts w:asciiTheme="majorHAnsi" w:hAnsiTheme="majorHAnsi"/>
-          <w:lang w:val="es-ES_tradnl"/>
-        </w:rPr>
-        <w:t xml:space="preserve"> por estas 3 </w:t>
-      </w:r>
-      <w:proofErr w:type="spellStart"/>
-      <w:r>
-        <w:rPr>
-          <w:rFonts w:asciiTheme="majorHAnsi" w:hAnsiTheme="majorHAnsi"/>
-          <w:lang w:val="es-ES_tradnl"/>
-        </w:rPr>
-        <w:t>máquinas</w:t>
-      </w:r>
-      <w:proofErr w:type="spellEnd"/>
-      <w:r>
-        <w:rPr>
-          <w:rFonts w:asciiTheme="majorHAnsi" w:hAnsiTheme="majorHAnsi"/>
-          <w:lang w:val="es-ES_tradnl"/>
-        </w:rPr>
-        <w:t xml:space="preserve"> para el </w:t>
-      </w:r>
-      <w:proofErr w:type="spellStart"/>
-      <w:r>
-        <w:rPr>
-          <w:rFonts w:asciiTheme="majorHAnsi" w:hAnsiTheme="majorHAnsi"/>
-          <w:lang w:val="es-ES_tradnl"/>
-        </w:rPr>
-        <w:t>envío</w:t>
-      </w:r>
-      <w:proofErr w:type="spellEnd"/>
-      <w:r>
-        <w:rPr>
-          <w:rFonts w:asciiTheme="majorHAnsi" w:hAnsiTheme="majorHAnsi"/>
-          <w:lang w:val="es-ES_tradnl"/>
-        </w:rPr>
-        <w:t xml:space="preserve"> de sus archivos al Antivirus sigue un protocolo de </w:t>
-      </w:r>
-      <w:proofErr w:type="spellStart"/>
-      <w:r>
-        <w:rPr>
-          <w:rFonts w:asciiTheme="majorHAnsi" w:hAnsiTheme="majorHAnsi"/>
-          <w:lang w:val="es-ES_tradnl"/>
-        </w:rPr>
-        <w:t>polling</w:t>
-      </w:r>
-      <w:proofErr w:type="spellEnd"/>
-      <w:r>
-        <w:rPr>
-          <w:rFonts w:asciiTheme="majorHAnsi" w:hAnsiTheme="majorHAnsi"/>
-          <w:lang w:val="es-ES_tradnl"/>
-        </w:rPr>
-        <w:t xml:space="preserve"> o </w:t>
-      </w:r>
-      <w:proofErr w:type="spellStart"/>
-      <w:r>
-        <w:rPr>
-          <w:rFonts w:asciiTheme="majorHAnsi" w:hAnsiTheme="majorHAnsi"/>
-          <w:lang w:val="es-ES_tradnl"/>
-        </w:rPr>
-        <w:t>Token</w:t>
-      </w:r>
-      <w:proofErr w:type="spellEnd"/>
-      <w:r>
-        <w:rPr>
-          <w:rFonts w:asciiTheme="majorHAnsi" w:hAnsiTheme="majorHAnsi"/>
-          <w:lang w:val="es-ES_tradnl"/>
-        </w:rPr>
-        <w:t xml:space="preserve"> Ring1</w:t>
+        <w:t>La manera de utilizar la única línea de transmisión por estas 3 máquinas para el envío de sus archivos al Antivirus sigue un protocolo de polling o Token Ring1</w:t>
       </w:r>
     </w:p>
     <w:p>
@@ -371,55 +131,7 @@
           <w:rFonts w:asciiTheme="majorHAnsi" w:hAnsiTheme="majorHAnsi"/>
           <w:lang w:val="es-ES_tradnl"/>
         </w:rPr>
-        <w:t xml:space="preserve">1. En cualquier momento dado solamente una de las </w:t>
-      </w:r>
-      <w:proofErr w:type="spellStart"/>
-      <w:r>
-        <w:rPr>
-          <w:rFonts w:asciiTheme="majorHAnsi" w:hAnsiTheme="majorHAnsi"/>
-          <w:lang w:val="es-ES_tradnl"/>
-        </w:rPr>
-        <w:t>máquinas</w:t>
-      </w:r>
-      <w:proofErr w:type="spellEnd"/>
-      <w:r>
-        <w:rPr>
-          <w:rFonts w:asciiTheme="majorHAnsi" w:hAnsiTheme="majorHAnsi"/>
-          <w:lang w:val="es-ES_tradnl"/>
-        </w:rPr>
-        <w:t xml:space="preserve"> de la red puede transmitir </w:t>
-      </w:r>
-      <w:proofErr w:type="spellStart"/>
-      <w:r>
-        <w:rPr>
-          <w:rFonts w:asciiTheme="majorHAnsi" w:hAnsiTheme="majorHAnsi"/>
-          <w:lang w:val="es-ES_tradnl"/>
-        </w:rPr>
-        <w:t>información</w:t>
-      </w:r>
-      <w:proofErr w:type="spellEnd"/>
-      <w:r>
-        <w:rPr>
-          <w:rFonts w:asciiTheme="majorHAnsi" w:hAnsiTheme="majorHAnsi"/>
-          <w:lang w:val="es-ES_tradnl"/>
-        </w:rPr>
-        <w:t xml:space="preserve"> a </w:t>
-      </w:r>
-      <w:proofErr w:type="spellStart"/>
-      <w:r>
-        <w:rPr>
-          <w:rFonts w:asciiTheme="majorHAnsi" w:hAnsiTheme="majorHAnsi"/>
-          <w:lang w:val="es-ES_tradnl"/>
-        </w:rPr>
-        <w:t>través</w:t>
-      </w:r>
-      <w:proofErr w:type="spellEnd"/>
-      <w:r>
-        <w:rPr>
-          <w:rFonts w:asciiTheme="majorHAnsi" w:hAnsiTheme="majorHAnsi"/>
-          <w:lang w:val="es-ES_tradnl"/>
-        </w:rPr>
-        <w:t xml:space="preserve"> del medio (el cable).</w:t>
+        <w:t>1. En cualquier momento dado solamente una de las máquinas de la red puede transmitir información a través del medio (el cable).</w:t>
       </w:r>
     </w:p>
     <w:p>
@@ -435,55 +147,7 @@
           <w:rFonts w:asciiTheme="majorHAnsi" w:hAnsiTheme="majorHAnsi"/>
           <w:lang w:val="es-ES_tradnl"/>
         </w:rPr>
-        <w:t xml:space="preserve">2. El protocolo maneja un </w:t>
-      </w:r>
-      <w:proofErr w:type="spellStart"/>
-      <w:r>
-        <w:rPr>
-          <w:rFonts w:asciiTheme="majorHAnsi" w:hAnsiTheme="majorHAnsi"/>
-          <w:lang w:val="es-ES_tradnl"/>
-        </w:rPr>
-        <w:t>token</w:t>
-      </w:r>
-      <w:proofErr w:type="spellEnd"/>
-      <w:r>
-        <w:rPr>
-          <w:rFonts w:asciiTheme="majorHAnsi" w:hAnsiTheme="majorHAnsi"/>
-          <w:lang w:val="es-ES_tradnl"/>
-        </w:rPr>
-        <w:t xml:space="preserve"> que es asignado durante un </w:t>
-      </w:r>
-      <w:proofErr w:type="spellStart"/>
-      <w:r>
-        <w:rPr>
-          <w:rFonts w:asciiTheme="majorHAnsi" w:hAnsiTheme="majorHAnsi"/>
-          <w:lang w:val="es-ES_tradnl"/>
-        </w:rPr>
-        <w:t>período</w:t>
-      </w:r>
-      <w:proofErr w:type="spellEnd"/>
-      <w:r>
-        <w:rPr>
-          <w:rFonts w:asciiTheme="majorHAnsi" w:hAnsiTheme="majorHAnsi"/>
-          <w:lang w:val="es-ES_tradnl"/>
-        </w:rPr>
-        <w:t xml:space="preserve"> de tiempo T a cada </w:t>
-      </w:r>
-      <w:proofErr w:type="spellStart"/>
-      <w:r>
-        <w:rPr>
-          <w:rFonts w:asciiTheme="majorHAnsi" w:hAnsiTheme="majorHAnsi"/>
-          <w:lang w:val="es-ES_tradnl"/>
-        </w:rPr>
-        <w:t>máquina</w:t>
-      </w:r>
-      <w:proofErr w:type="spellEnd"/>
-      <w:r>
-        <w:rPr>
-          <w:rFonts w:asciiTheme="majorHAnsi" w:hAnsiTheme="majorHAnsi"/>
-          <w:lang w:val="es-ES_tradnl"/>
-        </w:rPr>
-        <w:t xml:space="preserve"> de manera secuencial.</w:t>
+        <w:t>2. El protocolo maneja un token que es asignado durante un período de tiempo T a cada máquina de manera secuencial.</w:t>
       </w:r>
     </w:p>
     <w:p>
@@ -499,103 +163,7 @@
           <w:rFonts w:asciiTheme="majorHAnsi" w:hAnsiTheme="majorHAnsi"/>
           <w:lang w:val="es-ES_tradnl"/>
         </w:rPr>
-        <w:t xml:space="preserve">3. Durante ese tiempo T, la </w:t>
-      </w:r>
-      <w:proofErr w:type="spellStart"/>
-      <w:r>
-        <w:rPr>
-          <w:rFonts w:asciiTheme="majorHAnsi" w:hAnsiTheme="majorHAnsi"/>
-          <w:lang w:val="es-ES_tradnl"/>
-        </w:rPr>
-        <w:t>máquina</w:t>
-      </w:r>
-      <w:proofErr w:type="spellEnd"/>
-      <w:r>
-        <w:rPr>
-          <w:rFonts w:asciiTheme="majorHAnsi" w:hAnsiTheme="majorHAnsi"/>
-          <w:lang w:val="es-ES_tradnl"/>
-        </w:rPr>
-        <w:t xml:space="preserve"> que tiene el </w:t>
-      </w:r>
-      <w:proofErr w:type="spellStart"/>
-      <w:r>
-        <w:rPr>
-          <w:rFonts w:asciiTheme="majorHAnsi" w:hAnsiTheme="majorHAnsi"/>
-          <w:lang w:val="es-ES_tradnl"/>
-        </w:rPr>
-        <w:t>token</w:t>
-      </w:r>
-      <w:proofErr w:type="spellEnd"/>
-      <w:r>
-        <w:rPr>
-          <w:rFonts w:asciiTheme="majorHAnsi" w:hAnsiTheme="majorHAnsi"/>
-          <w:lang w:val="es-ES_tradnl"/>
-        </w:rPr>
-        <w:t xml:space="preserve"> tiene acceso exclusivo al cable o </w:t>
-      </w:r>
-      <w:proofErr w:type="spellStart"/>
-      <w:r>
-        <w:rPr>
-          <w:rFonts w:asciiTheme="majorHAnsi" w:hAnsiTheme="majorHAnsi"/>
-          <w:lang w:val="es-ES_tradnl"/>
-        </w:rPr>
-        <w:t>línea</w:t>
-      </w:r>
-      <w:proofErr w:type="spellEnd"/>
-      <w:r>
-        <w:rPr>
-          <w:rFonts w:asciiTheme="majorHAnsi" w:hAnsiTheme="majorHAnsi"/>
-          <w:lang w:val="es-ES_tradnl"/>
-        </w:rPr>
-        <w:t xml:space="preserve"> de </w:t>
-      </w:r>
-      <w:proofErr w:type="spellStart"/>
-      <w:r>
-        <w:rPr>
-          <w:rFonts w:asciiTheme="majorHAnsi" w:hAnsiTheme="majorHAnsi"/>
-          <w:lang w:val="es-ES_tradnl"/>
-        </w:rPr>
-        <w:t>transmisión</w:t>
-      </w:r>
-      <w:proofErr w:type="spellEnd"/>
-      <w:r>
-        <w:rPr>
-          <w:rFonts w:asciiTheme="majorHAnsi" w:hAnsiTheme="majorHAnsi"/>
-          <w:lang w:val="es-ES_tradnl"/>
-        </w:rPr>
-        <w:t xml:space="preserve">. Durante este </w:t>
-      </w:r>
-      <w:proofErr w:type="spellStart"/>
-      <w:r>
-        <w:rPr>
-          <w:rFonts w:asciiTheme="majorHAnsi" w:hAnsiTheme="majorHAnsi"/>
-          <w:lang w:val="es-ES_tradnl"/>
-        </w:rPr>
-        <w:t>período</w:t>
-      </w:r>
-      <w:proofErr w:type="spellEnd"/>
-      <w:r>
-        <w:rPr>
-          <w:rFonts w:asciiTheme="majorHAnsi" w:hAnsiTheme="majorHAnsi"/>
-          <w:lang w:val="es-ES_tradnl"/>
-        </w:rPr>
-        <w:t xml:space="preserve"> debe transmitir los archivos que le dé tiempo de transmitir, siempre respetando la etiqueta de prioridad del archivo y prefiriendo transmitir los archivos </w:t>
-      </w:r>
-      <w:proofErr w:type="spellStart"/>
-      <w:r>
-        <w:rPr>
-          <w:rFonts w:asciiTheme="majorHAnsi" w:hAnsiTheme="majorHAnsi"/>
-          <w:lang w:val="es-ES_tradnl"/>
-        </w:rPr>
-        <w:t>más</w:t>
-      </w:r>
-      <w:proofErr w:type="spellEnd"/>
-      <w:r>
-        <w:rPr>
-          <w:rFonts w:asciiTheme="majorHAnsi" w:hAnsiTheme="majorHAnsi"/>
-          <w:lang w:val="es-ES_tradnl"/>
-        </w:rPr>
-        <w:t xml:space="preserve"> grandes primero.</w:t>
+        <w:t>3. Durante ese tiempo T, la máquina que tiene el token tiene acceso exclusivo al cable o línea de transmisión. Durante este período debe transmitir los archivos que le dé tiempo de transmitir, siempre respetando la etiqueta de prioridad del archivo y prefiriendo transmitir los archivos más grandes primero.</w:t>
       </w:r>
     </w:p>
     <w:p>
@@ -611,119 +179,7 @@
           <w:rFonts w:asciiTheme="majorHAnsi" w:hAnsiTheme="majorHAnsi"/>
           <w:lang w:val="es-ES_tradnl"/>
         </w:rPr>
-        <w:t xml:space="preserve">4. Si una </w:t>
-      </w:r>
-      <w:proofErr w:type="spellStart"/>
-      <w:r>
-        <w:rPr>
-          <w:rFonts w:asciiTheme="majorHAnsi" w:hAnsiTheme="majorHAnsi"/>
-          <w:lang w:val="es-ES_tradnl"/>
-        </w:rPr>
-        <w:t>máquina</w:t>
-      </w:r>
-      <w:proofErr w:type="spellEnd"/>
-      <w:r>
-        <w:rPr>
-          <w:rFonts w:asciiTheme="majorHAnsi" w:hAnsiTheme="majorHAnsi"/>
-          <w:lang w:val="es-ES_tradnl"/>
-        </w:rPr>
-        <w:t xml:space="preserve"> no tiene archivos que transmitir entonces se libera el </w:t>
-      </w:r>
-      <w:proofErr w:type="spellStart"/>
-      <w:r>
-        <w:rPr>
-          <w:rFonts w:asciiTheme="majorHAnsi" w:hAnsiTheme="majorHAnsi"/>
-          <w:lang w:val="es-ES_tradnl"/>
-        </w:rPr>
-        <w:t>token</w:t>
-      </w:r>
-      <w:proofErr w:type="spellEnd"/>
-      <w:r>
-        <w:rPr>
-          <w:rFonts w:asciiTheme="majorHAnsi" w:hAnsiTheme="majorHAnsi"/>
-          <w:lang w:val="es-ES_tradnl"/>
-        </w:rPr>
-        <w:t xml:space="preserve"> de forma inmediata y se asigna a la siguiente </w:t>
-      </w:r>
-      <w:proofErr w:type="spellStart"/>
-      <w:r>
-        <w:rPr>
-          <w:rFonts w:asciiTheme="majorHAnsi" w:hAnsiTheme="majorHAnsi"/>
-          <w:lang w:val="es-ES_tradnl"/>
-        </w:rPr>
-        <w:t>máquina</w:t>
-      </w:r>
-      <w:proofErr w:type="spellEnd"/>
-      <w:r>
-        <w:rPr>
-          <w:rFonts w:asciiTheme="majorHAnsi" w:hAnsiTheme="majorHAnsi"/>
-          <w:lang w:val="es-ES_tradnl"/>
-        </w:rPr>
-        <w:t xml:space="preserve">. Si </w:t>
-      </w:r>
-      <w:proofErr w:type="spellStart"/>
-      <w:r>
-        <w:rPr>
-          <w:rFonts w:asciiTheme="majorHAnsi" w:hAnsiTheme="majorHAnsi"/>
-          <w:lang w:val="es-ES_tradnl"/>
-        </w:rPr>
-        <w:t>después</w:t>
-      </w:r>
-      <w:proofErr w:type="spellEnd"/>
-      <w:r>
-        <w:rPr>
-          <w:rFonts w:asciiTheme="majorHAnsi" w:hAnsiTheme="majorHAnsi"/>
-          <w:lang w:val="es-ES_tradnl"/>
-        </w:rPr>
-        <w:t xml:space="preserve"> de enviar al menos un archivo, el remanente de tiempo es menor al archivo de menor </w:t>
-      </w:r>
-      <w:proofErr w:type="spellStart"/>
-      <w:r>
-        <w:rPr>
-          <w:rFonts w:asciiTheme="majorHAnsi" w:hAnsiTheme="majorHAnsi"/>
-          <w:lang w:val="es-ES_tradnl"/>
-        </w:rPr>
-        <w:t>tamaño</w:t>
-      </w:r>
-      <w:proofErr w:type="spellEnd"/>
-      <w:r>
-        <w:rPr>
-          <w:rFonts w:asciiTheme="majorHAnsi" w:hAnsiTheme="majorHAnsi"/>
-          <w:lang w:val="es-ES_tradnl"/>
-        </w:rPr>
-        <w:t xml:space="preserve"> en cola, el </w:t>
-      </w:r>
-      <w:proofErr w:type="spellStart"/>
-      <w:r>
-        <w:rPr>
-          <w:rFonts w:asciiTheme="majorHAnsi" w:hAnsiTheme="majorHAnsi"/>
-          <w:lang w:val="es-ES_tradnl"/>
-        </w:rPr>
-        <w:t>token</w:t>
-      </w:r>
-      <w:proofErr w:type="spellEnd"/>
-      <w:r>
-        <w:rPr>
-          <w:rFonts w:asciiTheme="majorHAnsi" w:hAnsiTheme="majorHAnsi"/>
-          <w:lang w:val="es-ES_tradnl"/>
-        </w:rPr>
-        <w:t xml:space="preserve"> se libera y se asigna de inmediato a la siguiente </w:t>
-      </w:r>
-      <w:proofErr w:type="spellStart"/>
-      <w:r>
-        <w:rPr>
-          <w:rFonts w:asciiTheme="majorHAnsi" w:hAnsiTheme="majorHAnsi"/>
-          <w:lang w:val="es-ES_tradnl"/>
-        </w:rPr>
-        <w:t>máquina</w:t>
-      </w:r>
-      <w:proofErr w:type="spellEnd"/>
-      <w:r>
-        <w:rPr>
-          <w:rFonts w:asciiTheme="majorHAnsi" w:hAnsiTheme="majorHAnsi"/>
-          <w:lang w:val="es-ES_tradnl"/>
-        </w:rPr>
-        <w:t>.</w:t>
+        <w:t>4. Si una máquina no tiene archivos que transmitir entonces se libera el token de forma inmediata y se asigna a la siguiente máquina. Si después de enviar al menos un archivo, el remanente de tiempo es menor al archivo de menor tamaño en cola, el token se libera y se asigna de inmediato a la siguiente máquina.</w:t>
       </w:r>
     </w:p>
     <w:p>
@@ -739,39 +195,7 @@
           <w:rFonts w:asciiTheme="majorHAnsi" w:hAnsiTheme="majorHAnsi"/>
           <w:lang w:val="es-ES_tradnl"/>
         </w:rPr>
-        <w:t xml:space="preserve">La </w:t>
-      </w:r>
-      <w:proofErr w:type="spellStart"/>
-      <w:r>
-        <w:rPr>
-          <w:rFonts w:asciiTheme="majorHAnsi" w:hAnsiTheme="majorHAnsi"/>
-          <w:lang w:val="es-ES_tradnl"/>
-        </w:rPr>
-        <w:t>máquina</w:t>
-      </w:r>
-      <w:proofErr w:type="spellEnd"/>
-      <w:r>
-        <w:rPr>
-          <w:rFonts w:asciiTheme="majorHAnsi" w:hAnsiTheme="majorHAnsi"/>
-          <w:lang w:val="es-ES_tradnl"/>
-        </w:rPr>
-        <w:t xml:space="preserve"> A recibe archivos con una </w:t>
-      </w:r>
-      <w:proofErr w:type="spellStart"/>
-      <w:r>
-        <w:rPr>
-          <w:rFonts w:asciiTheme="majorHAnsi" w:hAnsiTheme="majorHAnsi"/>
-          <w:lang w:val="es-ES_tradnl"/>
-        </w:rPr>
-        <w:t>distribución</w:t>
-      </w:r>
-      <w:proofErr w:type="spellEnd"/>
-      <w:r>
-        <w:rPr>
-          <w:rFonts w:asciiTheme="majorHAnsi" w:hAnsiTheme="majorHAnsi"/>
-          <w:lang w:val="es-ES_tradnl"/>
-        </w:rPr>
-        <w:t xml:space="preserve"> de su tiempo entre arribos exponencial con una media de 5 segundos.</w:t>
+        <w:t>La máquina A recibe archivos con una distribución de su tiempo entre arribos exponencial con una media de 5 segundos.</w:t>
       </w:r>
     </w:p>
     <w:p>
@@ -787,23 +211,7 @@
           <w:rFonts w:asciiTheme="majorHAnsi" w:hAnsiTheme="majorHAnsi"/>
           <w:lang w:val="es-ES_tradnl"/>
         </w:rPr>
-        <w:t xml:space="preserve">La </w:t>
-      </w:r>
-      <w:proofErr w:type="spellStart"/>
-      <w:r>
-        <w:rPr>
-          <w:rFonts w:asciiTheme="majorHAnsi" w:hAnsiTheme="majorHAnsi"/>
-          <w:lang w:val="es-ES_tradnl"/>
-        </w:rPr>
-        <w:t>máquina</w:t>
-      </w:r>
-      <w:proofErr w:type="spellEnd"/>
-      <w:r>
-        <w:rPr>
-          <w:rFonts w:asciiTheme="majorHAnsi" w:hAnsiTheme="majorHAnsi"/>
-          <w:lang w:val="es-ES_tradnl"/>
-        </w:rPr>
-        <w:t xml:space="preserve"> B recibe archiv</w:t>
+        <w:t>La máquina B recibe archiv</w:t>
       </w:r>
       <w:r>
         <w:rPr>
@@ -833,23 +241,7 @@
           <w:rFonts w:asciiTheme="majorHAnsi" w:hAnsiTheme="majorHAnsi"/>
           <w:lang w:val="es-ES_tradnl"/>
         </w:rPr>
-        <w:t xml:space="preserve">La </w:t>
-      </w:r>
-      <w:proofErr w:type="spellStart"/>
-      <w:r>
-        <w:rPr>
-          <w:rFonts w:asciiTheme="majorHAnsi" w:hAnsiTheme="majorHAnsi"/>
-          <w:lang w:val="es-ES_tradnl"/>
-        </w:rPr>
-        <w:t>máquina</w:t>
-      </w:r>
-      <w:proofErr w:type="spellEnd"/>
-      <w:r>
-        <w:rPr>
-          <w:rFonts w:asciiTheme="majorHAnsi" w:hAnsiTheme="majorHAnsi"/>
-          <w:lang w:val="es-ES_tradnl"/>
-        </w:rPr>
-        <w:t xml:space="preserve"> C recibe archivos </w:t>
+        <w:t xml:space="preserve">La máquina C recibe archivos </w:t>
       </w:r>
       <w:r>
         <w:rPr>
@@ -879,23 +271,7 @@
           <w:rFonts w:asciiTheme="majorHAnsi" w:hAnsiTheme="majorHAnsi"/>
           <w:lang w:val="es-ES_tradnl"/>
         </w:rPr>
-        <w:t xml:space="preserve">Cada archivo recibido tiene una etiqueta de prioridad (1 ó 2), en donde los archivos con prioridad 1 son </w:t>
-      </w:r>
-      <w:proofErr w:type="spellStart"/>
-      <w:r>
-        <w:rPr>
-          <w:rFonts w:asciiTheme="majorHAnsi" w:hAnsiTheme="majorHAnsi"/>
-          <w:lang w:val="es-ES_tradnl"/>
-        </w:rPr>
-        <w:t>más</w:t>
-      </w:r>
-      <w:proofErr w:type="spellEnd"/>
-      <w:r>
-        <w:rPr>
-          <w:rFonts w:asciiTheme="majorHAnsi" w:hAnsiTheme="majorHAnsi"/>
-          <w:lang w:val="es-ES_tradnl"/>
-        </w:rPr>
-        <w:t xml:space="preserve"> importantes y deben ser transmitidos de forma prioritaria. Cada archivo tiene una probabilidad de 0.25 de ser de prioridad 1.</w:t>
+        <w:t>Cada archivo recibido tiene una etiqueta de prioridad (1 ó 2), en donde los archivos con prioridad 1 son más importantes y deben ser transmitidos de forma prioritaria. Cada archivo tiene una probabilidad de 0.25 de ser de prioridad 1.</w:t>
       </w:r>
     </w:p>
     <w:p>
@@ -911,39 +287,7 @@
           <w:rFonts w:asciiTheme="majorHAnsi" w:hAnsiTheme="majorHAnsi"/>
           <w:lang w:val="es-ES_tradnl"/>
         </w:rPr>
-        <w:t xml:space="preserve">Suponga que cuando se recibe un archivo en una de las tres computadoras, </w:t>
-      </w:r>
-      <w:proofErr w:type="spellStart"/>
-      <w:r>
-        <w:rPr>
-          <w:rFonts w:asciiTheme="majorHAnsi" w:hAnsiTheme="majorHAnsi"/>
-          <w:lang w:val="es-ES_tradnl"/>
-        </w:rPr>
-        <w:t>éste</w:t>
-      </w:r>
-      <w:proofErr w:type="spellEnd"/>
-      <w:r>
-        <w:rPr>
-          <w:rFonts w:asciiTheme="majorHAnsi" w:hAnsiTheme="majorHAnsi"/>
-          <w:lang w:val="es-ES_tradnl"/>
-        </w:rPr>
-        <w:t xml:space="preserve"> se divide en paquetes de 1024 k- bits, si el </w:t>
-      </w:r>
-      <w:proofErr w:type="spellStart"/>
-      <w:r>
-        <w:rPr>
-          <w:rFonts w:asciiTheme="majorHAnsi" w:hAnsiTheme="majorHAnsi"/>
-          <w:lang w:val="es-ES_tradnl"/>
-        </w:rPr>
-        <w:t>último</w:t>
-      </w:r>
-      <w:proofErr w:type="spellEnd"/>
-      <w:r>
-        <w:rPr>
-          <w:rFonts w:asciiTheme="majorHAnsi" w:hAnsiTheme="majorHAnsi"/>
-          <w:lang w:val="es-ES_tradnl"/>
-        </w:rPr>
-        <w:t xml:space="preserve"> paquete tiene menos de 1024 k-bits, entonces se completa con 0 ́s para alcanzar dicha cantidad de bits.</w:t>
+        <w:t>Suponga que cuando se recibe un archivo en una de las tres computadoras, éste se divide en paquetes de 1024 k- bits, si el último paquete tiene menos de 1024 k-bits, entonces se completa con 0 ́s para alcanzar dicha cantidad de bits.</w:t>
       </w:r>
     </w:p>
     <w:p>
@@ -959,55 +303,7 @@
           <w:rFonts w:asciiTheme="majorHAnsi" w:hAnsiTheme="majorHAnsi"/>
           <w:lang w:val="es-ES_tradnl"/>
         </w:rPr>
-        <w:t xml:space="preserve">El </w:t>
-      </w:r>
-      <w:proofErr w:type="spellStart"/>
-      <w:r>
-        <w:rPr>
-          <w:rFonts w:asciiTheme="majorHAnsi" w:hAnsiTheme="majorHAnsi"/>
-          <w:lang w:val="es-ES_tradnl"/>
-        </w:rPr>
-        <w:t>tamaño</w:t>
-      </w:r>
-      <w:proofErr w:type="spellEnd"/>
-      <w:r>
-        <w:rPr>
-          <w:rFonts w:asciiTheme="majorHAnsi" w:hAnsiTheme="majorHAnsi"/>
-          <w:lang w:val="es-ES_tradnl"/>
-        </w:rPr>
-        <w:t xml:space="preserve"> de cada archivo (M), medido en </w:t>
-      </w:r>
-      <w:proofErr w:type="spellStart"/>
-      <w:r>
-        <w:rPr>
-          <w:rFonts w:asciiTheme="majorHAnsi" w:hAnsiTheme="majorHAnsi"/>
-          <w:lang w:val="es-ES_tradnl"/>
-        </w:rPr>
-        <w:t>número</w:t>
-      </w:r>
-      <w:proofErr w:type="spellEnd"/>
-      <w:r>
-        <w:rPr>
-          <w:rFonts w:asciiTheme="majorHAnsi" w:hAnsiTheme="majorHAnsi"/>
-          <w:lang w:val="es-ES_tradnl"/>
-        </w:rPr>
-        <w:t xml:space="preserve"> de paquetes de 1024 kb (k-bits), es uniforme entre 1 y 64. Es decir, tiene </w:t>
-      </w:r>
-      <w:proofErr w:type="spellStart"/>
-      <w:r>
-        <w:rPr>
-          <w:rFonts w:asciiTheme="majorHAnsi" w:hAnsiTheme="majorHAnsi"/>
-          <w:lang w:val="es-ES_tradnl"/>
-        </w:rPr>
-        <w:t>distribución</w:t>
-      </w:r>
-      <w:proofErr w:type="spellEnd"/>
-      <w:r>
-        <w:rPr>
-          <w:rFonts w:asciiTheme="majorHAnsi" w:hAnsiTheme="majorHAnsi"/>
-          <w:lang w:val="es-ES_tradnl"/>
-        </w:rPr>
-        <w:t xml:space="preserve"> uniforme en {1, 2, 3, ..., 64}.</w:t>
+        <w:t>El tamaño de cada archivo (M), medido en número de paquetes de 1024 kb (k-bits), es uniforme entre 1 y 64. Es decir, tiene distribución uniforme en {1, 2, 3, ..., 64}.</w:t>
       </w:r>
     </w:p>
     <w:p>
@@ -1023,55 +319,7 @@
           <w:rFonts w:asciiTheme="majorHAnsi" w:hAnsiTheme="majorHAnsi"/>
           <w:lang w:val="es-ES_tradnl"/>
         </w:rPr>
-        <w:t xml:space="preserve">El proceso de transferir a la </w:t>
-      </w:r>
-      <w:proofErr w:type="spellStart"/>
-      <w:r>
-        <w:rPr>
-          <w:rFonts w:asciiTheme="majorHAnsi" w:hAnsiTheme="majorHAnsi"/>
-          <w:lang w:val="es-ES_tradnl"/>
-        </w:rPr>
-        <w:t>línea</w:t>
-      </w:r>
-      <w:proofErr w:type="spellEnd"/>
-      <w:r>
-        <w:rPr>
-          <w:rFonts w:asciiTheme="majorHAnsi" w:hAnsiTheme="majorHAnsi"/>
-          <w:lang w:val="es-ES_tradnl"/>
-        </w:rPr>
-        <w:t xml:space="preserve"> cada paquete tarda, en cualquiera de las 3 computadoras, 1/2 segundo. Una vez puesto en la </w:t>
-      </w:r>
-      <w:proofErr w:type="spellStart"/>
-      <w:r>
-        <w:rPr>
-          <w:rFonts w:asciiTheme="majorHAnsi" w:hAnsiTheme="majorHAnsi"/>
-          <w:lang w:val="es-ES_tradnl"/>
-        </w:rPr>
-        <w:t>línea</w:t>
-      </w:r>
-      <w:proofErr w:type="spellEnd"/>
-      <w:r>
-        <w:rPr>
-          <w:rFonts w:asciiTheme="majorHAnsi" w:hAnsiTheme="majorHAnsi"/>
-          <w:lang w:val="es-ES_tradnl"/>
-        </w:rPr>
-        <w:t xml:space="preserve"> el </w:t>
-      </w:r>
-      <w:proofErr w:type="spellStart"/>
-      <w:r>
-        <w:rPr>
-          <w:rFonts w:asciiTheme="majorHAnsi" w:hAnsiTheme="majorHAnsi"/>
-          <w:lang w:val="es-ES_tradnl"/>
-        </w:rPr>
-        <w:t>último</w:t>
-      </w:r>
-      <w:proofErr w:type="spellEnd"/>
-      <w:r>
-        <w:rPr>
-          <w:rFonts w:asciiTheme="majorHAnsi" w:hAnsiTheme="majorHAnsi"/>
-          <w:lang w:val="es-ES_tradnl"/>
-        </w:rPr>
-        <w:t xml:space="preserve"> paquete del archivo </w:t>
+        <w:t xml:space="preserve">El proceso de transferir a la línea cada paquete tarda, en cualquiera de las 3 computadoras, 1/2 segundo. Una vez puesto en la línea el último paquete del archivo </w:t>
       </w:r>
       <w:r>
         <w:rPr>
@@ -1079,39 +327,7 @@
           <w:lang w:val="es-ES_tradnl"/>
         </w:rPr>
         <w:lastRenderedPageBreak/>
-        <w:t xml:space="preserve">que está transmitiendo, el tiempo que tarda en llegar el </w:t>
-      </w:r>
-      <w:proofErr w:type="spellStart"/>
-      <w:r>
-        <w:rPr>
-          <w:rFonts w:asciiTheme="majorHAnsi" w:hAnsiTheme="majorHAnsi"/>
-          <w:lang w:val="es-ES_tradnl"/>
-        </w:rPr>
-        <w:t>último</w:t>
-      </w:r>
-      <w:proofErr w:type="spellEnd"/>
-      <w:r>
-        <w:rPr>
-          <w:rFonts w:asciiTheme="majorHAnsi" w:hAnsiTheme="majorHAnsi"/>
-          <w:lang w:val="es-ES_tradnl"/>
-        </w:rPr>
-        <w:t xml:space="preserve"> bit de ese paquete al ANTIVIRUS es de 1 segundo (tiempo de </w:t>
-      </w:r>
-      <w:proofErr w:type="spellStart"/>
-      <w:r>
-        <w:rPr>
-          <w:rFonts w:asciiTheme="majorHAnsi" w:hAnsiTheme="majorHAnsi"/>
-          <w:lang w:val="es-ES_tradnl"/>
-        </w:rPr>
-        <w:t>propagación</w:t>
-      </w:r>
-      <w:proofErr w:type="spellEnd"/>
-      <w:r>
-        <w:rPr>
-          <w:rFonts w:asciiTheme="majorHAnsi" w:hAnsiTheme="majorHAnsi"/>
-          <w:lang w:val="es-ES_tradnl"/>
-        </w:rPr>
-        <w:t>) Es hasta ese momento que se considera que el archivo llegó a dicho servidor.</w:t>
+        <w:t>que está transmitiendo, el tiempo que tarda en llegar el último bit de ese paquete al ANTIVIRUS es de 1 segundo (tiempo de propagación) Es hasta ese momento que se considera que el archivo llegó a dicho servidor.</w:t>
       </w:r>
     </w:p>
     <w:p>
@@ -1127,23 +343,7 @@
           <w:rFonts w:asciiTheme="majorHAnsi" w:hAnsiTheme="majorHAnsi"/>
           <w:lang w:val="es-ES_tradnl"/>
         </w:rPr>
-        <w:t xml:space="preserve">El servidor Antivirus tiene suficiente espacio para colocar en cola todos los paquetes que le vayan llegando antes de revisarlos y descartar el archivo o enviarlo al </w:t>
-      </w:r>
-      <w:proofErr w:type="spellStart"/>
-      <w:r>
-        <w:rPr>
-          <w:rFonts w:asciiTheme="majorHAnsi" w:hAnsiTheme="majorHAnsi"/>
-          <w:lang w:val="es-ES_tradnl"/>
-        </w:rPr>
-        <w:t>Router</w:t>
-      </w:r>
-      <w:proofErr w:type="spellEnd"/>
-      <w:r>
-        <w:rPr>
-          <w:rFonts w:asciiTheme="majorHAnsi" w:hAnsiTheme="majorHAnsi"/>
-          <w:lang w:val="es-ES_tradnl"/>
-        </w:rPr>
-        <w:t>.</w:t>
+        <w:t>El servidor Antivirus tiene suficiente espacio para colocar en cola todos los paquetes que le vayan llegando antes de revisarlos y descartar el archivo o enviarlo al Router.</w:t>
       </w:r>
     </w:p>
     <w:p>
@@ -1159,135 +359,7 @@
           <w:rFonts w:asciiTheme="majorHAnsi" w:hAnsiTheme="majorHAnsi"/>
           <w:lang w:val="es-ES_tradnl"/>
         </w:rPr>
-        <w:t xml:space="preserve">Cuando el proceso de </w:t>
-      </w:r>
-      <w:proofErr w:type="spellStart"/>
-      <w:r>
-        <w:rPr>
-          <w:rFonts w:asciiTheme="majorHAnsi" w:hAnsiTheme="majorHAnsi"/>
-          <w:lang w:val="es-ES_tradnl"/>
-        </w:rPr>
-        <w:t>revisión</w:t>
-      </w:r>
-      <w:proofErr w:type="spellEnd"/>
-      <w:r>
-        <w:rPr>
-          <w:rFonts w:asciiTheme="majorHAnsi" w:hAnsiTheme="majorHAnsi"/>
-          <w:lang w:val="es-ES_tradnl"/>
-        </w:rPr>
-        <w:t xml:space="preserve"> por virus de un archivo encuentra un virus, "lo elimina" y procede a realizar la </w:t>
-      </w:r>
-      <w:proofErr w:type="spellStart"/>
-      <w:r>
-        <w:rPr>
-          <w:rFonts w:asciiTheme="majorHAnsi" w:hAnsiTheme="majorHAnsi"/>
-          <w:lang w:val="es-ES_tradnl"/>
-        </w:rPr>
-        <w:t>revisión</w:t>
-      </w:r>
-      <w:proofErr w:type="spellEnd"/>
-      <w:r>
-        <w:rPr>
-          <w:rFonts w:asciiTheme="majorHAnsi" w:hAnsiTheme="majorHAnsi"/>
-          <w:lang w:val="es-ES_tradnl"/>
-        </w:rPr>
-        <w:t xml:space="preserve"> completa de nuevo. La probabilidad de encontrar un virus en una </w:t>
-      </w:r>
-      <w:proofErr w:type="spellStart"/>
-      <w:r>
-        <w:rPr>
-          <w:rFonts w:asciiTheme="majorHAnsi" w:hAnsiTheme="majorHAnsi"/>
-          <w:lang w:val="es-ES_tradnl"/>
-        </w:rPr>
-        <w:t>revisión</w:t>
-      </w:r>
-      <w:proofErr w:type="spellEnd"/>
-      <w:r>
-        <w:rPr>
-          <w:rFonts w:asciiTheme="majorHAnsi" w:hAnsiTheme="majorHAnsi"/>
-          <w:lang w:val="es-ES_tradnl"/>
-        </w:rPr>
-        <w:t xml:space="preserve"> es 0.05 (independiente del </w:t>
-      </w:r>
-      <w:proofErr w:type="spellStart"/>
-      <w:r>
-        <w:rPr>
-          <w:rFonts w:asciiTheme="majorHAnsi" w:hAnsiTheme="majorHAnsi"/>
-          <w:lang w:val="es-ES_tradnl"/>
-        </w:rPr>
-        <w:t>número</w:t>
-      </w:r>
-      <w:proofErr w:type="spellEnd"/>
-      <w:r>
-        <w:rPr>
-          <w:rFonts w:asciiTheme="majorHAnsi" w:hAnsiTheme="majorHAnsi"/>
-          <w:lang w:val="es-ES_tradnl"/>
-        </w:rPr>
-        <w:t xml:space="preserve"> de veces que se halla realizado la </w:t>
-      </w:r>
-      <w:proofErr w:type="spellStart"/>
-      <w:r>
-        <w:rPr>
-          <w:rFonts w:asciiTheme="majorHAnsi" w:hAnsiTheme="majorHAnsi"/>
-          <w:lang w:val="es-ES_tradnl"/>
-        </w:rPr>
-        <w:t>revisión</w:t>
-      </w:r>
-      <w:proofErr w:type="spellEnd"/>
-      <w:r>
-        <w:rPr>
-          <w:rFonts w:asciiTheme="majorHAnsi" w:hAnsiTheme="majorHAnsi"/>
-          <w:lang w:val="es-ES_tradnl"/>
-        </w:rPr>
-        <w:t xml:space="preserve">). El tiempo que se tarda realizando la </w:t>
-      </w:r>
-      <w:proofErr w:type="spellStart"/>
-      <w:r>
-        <w:rPr>
-          <w:rFonts w:asciiTheme="majorHAnsi" w:hAnsiTheme="majorHAnsi"/>
-          <w:lang w:val="es-ES_tradnl"/>
-        </w:rPr>
-        <w:t>revisión</w:t>
-      </w:r>
-      <w:proofErr w:type="spellEnd"/>
-      <w:r>
-        <w:rPr>
-          <w:rFonts w:asciiTheme="majorHAnsi" w:hAnsiTheme="majorHAnsi"/>
-          <w:lang w:val="es-ES_tradnl"/>
-        </w:rPr>
-        <w:t xml:space="preserve"> </w:t>
-      </w:r>
-      <w:proofErr w:type="spellStart"/>
-      <w:r>
-        <w:rPr>
-          <w:rFonts w:asciiTheme="majorHAnsi" w:hAnsiTheme="majorHAnsi"/>
-          <w:lang w:val="es-ES_tradnl"/>
-        </w:rPr>
-        <w:t>número</w:t>
-      </w:r>
-      <w:proofErr w:type="spellEnd"/>
-      <w:r>
-        <w:rPr>
-          <w:rFonts w:asciiTheme="majorHAnsi" w:hAnsiTheme="majorHAnsi"/>
-          <w:lang w:val="es-ES_tradnl"/>
-        </w:rPr>
-        <w:t xml:space="preserve"> "I" del archivo, se ha estimado en M/8*I segundos, donde M es el </w:t>
-      </w:r>
-      <w:proofErr w:type="spellStart"/>
-      <w:r>
-        <w:rPr>
-          <w:rFonts w:asciiTheme="majorHAnsi" w:hAnsiTheme="majorHAnsi"/>
-          <w:lang w:val="es-ES_tradnl"/>
-        </w:rPr>
-        <w:t>tamaño</w:t>
-      </w:r>
-      <w:proofErr w:type="spellEnd"/>
-      <w:r>
-        <w:rPr>
-          <w:rFonts w:asciiTheme="majorHAnsi" w:hAnsiTheme="majorHAnsi"/>
-          <w:lang w:val="es-ES_tradnl"/>
-        </w:rPr>
-        <w:t xml:space="preserve"> del archivo. Si a un archivo se le encuentra un virus en 3 revisiones, el archivo se descarta.</w:t>
+        <w:t>Cuando el proceso de revisión por virus de un archivo encuentra un virus, "lo elimina" y procede a realizar la revisión completa de nuevo. La probabilidad de encontrar un virus en una revisión es 0.05 (independiente del número de veces que se halla realizado la revisión). El tiempo que se tarda realizando la revisión número "I" del archivo, se ha estimado en M/8*I segundos, donde M es el tamaño del archivo. Si a un archivo se le encuentra un virus en 3 revisiones, el archivo se descarta.</w:t>
       </w:r>
     </w:p>
     <w:p>
@@ -1303,55 +375,7 @@
           <w:rFonts w:asciiTheme="majorHAnsi" w:hAnsiTheme="majorHAnsi"/>
           <w:lang w:val="es-ES_tradnl"/>
         </w:rPr>
-        <w:t xml:space="preserve">Finalmente, cuando un archivo pasa la </w:t>
-      </w:r>
-      <w:proofErr w:type="spellStart"/>
-      <w:r>
-        <w:rPr>
-          <w:rFonts w:asciiTheme="majorHAnsi" w:hAnsiTheme="majorHAnsi"/>
-          <w:lang w:val="es-ES_tradnl"/>
-        </w:rPr>
-        <w:t>revisión</w:t>
-      </w:r>
-      <w:proofErr w:type="spellEnd"/>
-      <w:r>
-        <w:rPr>
-          <w:rFonts w:asciiTheme="majorHAnsi" w:hAnsiTheme="majorHAnsi"/>
-          <w:lang w:val="es-ES_tradnl"/>
-        </w:rPr>
-        <w:t xml:space="preserve"> del antivirus, es enviado al </w:t>
-      </w:r>
-      <w:proofErr w:type="spellStart"/>
-      <w:r>
-        <w:rPr>
-          <w:rFonts w:asciiTheme="majorHAnsi" w:hAnsiTheme="majorHAnsi"/>
-          <w:lang w:val="es-ES_tradnl"/>
-        </w:rPr>
-        <w:t>Router</w:t>
-      </w:r>
-      <w:proofErr w:type="spellEnd"/>
-      <w:r>
-        <w:rPr>
-          <w:rFonts w:asciiTheme="majorHAnsi" w:hAnsiTheme="majorHAnsi"/>
-          <w:lang w:val="es-ES_tradnl"/>
-        </w:rPr>
-        <w:t xml:space="preserve"> de la red (vamos a asumir que el tiempo que dura es en ser enviado y llegar al </w:t>
-      </w:r>
-      <w:proofErr w:type="spellStart"/>
-      <w:r>
-        <w:rPr>
-          <w:rFonts w:asciiTheme="majorHAnsi" w:hAnsiTheme="majorHAnsi"/>
-          <w:lang w:val="es-ES_tradnl"/>
-        </w:rPr>
-        <w:t>router</w:t>
-      </w:r>
-      <w:proofErr w:type="spellEnd"/>
-      <w:r>
-        <w:rPr>
-          <w:rFonts w:asciiTheme="majorHAnsi" w:hAnsiTheme="majorHAnsi"/>
-          <w:lang w:val="es-ES_tradnl"/>
-        </w:rPr>
-        <w:t xml:space="preserve"> despreciable y se contabiliza como 0).</w:t>
+        <w:t>Finalmente, cuando un archivo pasa la revisión del antivirus, es enviado al Router de la red (vamos a asumir que el tiempo que dura es en ser enviado y llegar al router despreciable y se contabiliza como 0).</w:t>
       </w:r>
     </w:p>
     <w:p>
@@ -1367,151 +391,7 @@
           <w:rFonts w:asciiTheme="majorHAnsi" w:hAnsiTheme="majorHAnsi"/>
           <w:lang w:val="es-ES_tradnl"/>
         </w:rPr>
-        <w:t xml:space="preserve">El </w:t>
-      </w:r>
-      <w:proofErr w:type="spellStart"/>
-      <w:r>
-        <w:rPr>
-          <w:rFonts w:asciiTheme="majorHAnsi" w:hAnsiTheme="majorHAnsi"/>
-          <w:lang w:val="es-ES_tradnl"/>
-        </w:rPr>
-        <w:t>Router</w:t>
-      </w:r>
-      <w:proofErr w:type="spellEnd"/>
-      <w:r>
-        <w:rPr>
-          <w:rFonts w:asciiTheme="majorHAnsi" w:hAnsiTheme="majorHAnsi"/>
-          <w:lang w:val="es-ES_tradnl"/>
-        </w:rPr>
-        <w:t xml:space="preserve"> tiene disponibles 2 </w:t>
-      </w:r>
-      <w:proofErr w:type="spellStart"/>
-      <w:r>
-        <w:rPr>
-          <w:rFonts w:asciiTheme="majorHAnsi" w:hAnsiTheme="majorHAnsi"/>
-          <w:lang w:val="es-ES_tradnl"/>
-        </w:rPr>
-        <w:t>líneas</w:t>
-      </w:r>
-      <w:proofErr w:type="spellEnd"/>
-      <w:r>
-        <w:rPr>
-          <w:rFonts w:asciiTheme="majorHAnsi" w:hAnsiTheme="majorHAnsi"/>
-          <w:lang w:val="es-ES_tradnl"/>
-        </w:rPr>
-        <w:t xml:space="preserve"> de </w:t>
-      </w:r>
-      <w:proofErr w:type="spellStart"/>
-      <w:r>
-        <w:rPr>
-          <w:rFonts w:asciiTheme="majorHAnsi" w:hAnsiTheme="majorHAnsi"/>
-          <w:lang w:val="es-ES_tradnl"/>
-        </w:rPr>
-        <w:t>transmisión</w:t>
-      </w:r>
-      <w:proofErr w:type="spellEnd"/>
-      <w:r>
-        <w:rPr>
-          <w:rFonts w:asciiTheme="majorHAnsi" w:hAnsiTheme="majorHAnsi"/>
-          <w:lang w:val="es-ES_tradnl"/>
-        </w:rPr>
-        <w:t xml:space="preserve"> los cuales son utilizados para poner los archivos en la red (uno por archivo). El tiempo que se dura en transferir a una </w:t>
-      </w:r>
-      <w:proofErr w:type="spellStart"/>
-      <w:r>
-        <w:rPr>
-          <w:rFonts w:asciiTheme="majorHAnsi" w:hAnsiTheme="majorHAnsi"/>
-          <w:lang w:val="es-ES_tradnl"/>
-        </w:rPr>
-        <w:t>línea</w:t>
-      </w:r>
-      <w:proofErr w:type="spellEnd"/>
-      <w:r>
-        <w:rPr>
-          <w:rFonts w:asciiTheme="majorHAnsi" w:hAnsiTheme="majorHAnsi"/>
-          <w:lang w:val="es-ES_tradnl"/>
-        </w:rPr>
-        <w:t xml:space="preserve"> un archivo es de M/64 segundos, donde M es el </w:t>
-      </w:r>
-      <w:proofErr w:type="spellStart"/>
-      <w:r>
-        <w:rPr>
-          <w:rFonts w:asciiTheme="majorHAnsi" w:hAnsiTheme="majorHAnsi"/>
-          <w:lang w:val="es-ES_tradnl"/>
-        </w:rPr>
-        <w:t>tamaño</w:t>
-      </w:r>
-      <w:proofErr w:type="spellEnd"/>
-      <w:r>
-        <w:rPr>
-          <w:rFonts w:asciiTheme="majorHAnsi" w:hAnsiTheme="majorHAnsi"/>
-          <w:lang w:val="es-ES_tradnl"/>
-        </w:rPr>
-        <w:t xml:space="preserve"> del archivo. Pasado ese tiempo, el archivo es considerado como enviado. El </w:t>
-      </w:r>
-      <w:proofErr w:type="spellStart"/>
-      <w:r>
-        <w:rPr>
-          <w:rFonts w:asciiTheme="majorHAnsi" w:hAnsiTheme="majorHAnsi"/>
-          <w:lang w:val="es-ES_tradnl"/>
-        </w:rPr>
-        <w:t>router</w:t>
-      </w:r>
-      <w:proofErr w:type="spellEnd"/>
-      <w:r>
-        <w:rPr>
-          <w:rFonts w:asciiTheme="majorHAnsi" w:hAnsiTheme="majorHAnsi"/>
-          <w:lang w:val="es-ES_tradnl"/>
-        </w:rPr>
-        <w:t xml:space="preserve"> sin embargo, es uno barato, y no tiene buffers para almacenar archivos en espera cuando todos los hilos </w:t>
-      </w:r>
-      <w:proofErr w:type="spellStart"/>
-      <w:r>
-        <w:rPr>
-          <w:rFonts w:asciiTheme="majorHAnsi" w:hAnsiTheme="majorHAnsi"/>
-          <w:lang w:val="es-ES_tradnl"/>
-        </w:rPr>
-        <w:t>están</w:t>
-      </w:r>
-      <w:proofErr w:type="spellEnd"/>
-      <w:r>
-        <w:rPr>
-          <w:rFonts w:asciiTheme="majorHAnsi" w:hAnsiTheme="majorHAnsi"/>
-          <w:lang w:val="es-ES_tradnl"/>
-        </w:rPr>
-        <w:t xml:space="preserve"> ocupados, por lo que cuando el antivirus termina un archivo, debe revisar el status del </w:t>
-      </w:r>
-      <w:proofErr w:type="spellStart"/>
-      <w:r>
-        <w:rPr>
-          <w:rFonts w:asciiTheme="majorHAnsi" w:hAnsiTheme="majorHAnsi"/>
-          <w:lang w:val="es-ES_tradnl"/>
-        </w:rPr>
-        <w:t>router</w:t>
-      </w:r>
-      <w:proofErr w:type="spellEnd"/>
-      <w:r>
-        <w:rPr>
-          <w:rFonts w:asciiTheme="majorHAnsi" w:hAnsiTheme="majorHAnsi"/>
-          <w:lang w:val="es-ES_tradnl"/>
-        </w:rPr>
-        <w:t xml:space="preserve">, para saber si tiene hilos disponibles. En caso afirmativo, el archivo es pasado al </w:t>
-      </w:r>
-      <w:proofErr w:type="spellStart"/>
-      <w:r>
-        <w:rPr>
-          <w:rFonts w:asciiTheme="majorHAnsi" w:hAnsiTheme="majorHAnsi"/>
-          <w:lang w:val="es-ES_tradnl"/>
-        </w:rPr>
-        <w:t>router</w:t>
-      </w:r>
-      <w:proofErr w:type="spellEnd"/>
-      <w:r>
-        <w:rPr>
-          <w:rFonts w:asciiTheme="majorHAnsi" w:hAnsiTheme="majorHAnsi"/>
-          <w:lang w:val="es-ES_tradnl"/>
-        </w:rPr>
-        <w:t>, en caso contrario, el archivo se mantiene en el antivirus hasta que haya uno libre.</w:t>
+        <w:t>El Router tiene disponibles 2 líneas de transmisión los cuales son utilizados para poner los archivos en la red (uno por archivo). El tiempo que se dura en transferir a una línea un archivo es de M/64 segundos, donde M es el tamaño del archivo. Pasado ese tiempo, el archivo es considerado como enviado. El router sin embargo, es uno barato, y no tiene buffers para almacenar archivos en espera cuando todos los hilos están ocupados, por lo que cuando el antivirus termina un archivo, debe revisar el status del router, para saber si tiene hilos disponibles. En caso afirmativo, el archivo es pasado al router, en caso contrario, el archivo se mantiene en el antivirus hasta que haya uno libre.</w:t>
       </w:r>
     </w:p>
     <w:p>
@@ -1790,23 +670,7 @@
                 <w:rFonts w:asciiTheme="majorHAnsi" w:hAnsiTheme="majorHAnsi"/>
                 <w:lang w:val="es-ES_tradnl"/>
               </w:rPr>
-              <w:t xml:space="preserve">Libera </w:t>
-            </w:r>
-            <w:proofErr w:type="spellStart"/>
-            <w:r>
-              <w:rPr>
-                <w:rFonts w:asciiTheme="majorHAnsi" w:hAnsiTheme="majorHAnsi"/>
-                <w:lang w:val="es-ES_tradnl"/>
-              </w:rPr>
-              <w:t>token</w:t>
-            </w:r>
-            <w:proofErr w:type="spellEnd"/>
-            <w:r>
-              <w:rPr>
-                <w:rFonts w:asciiTheme="majorHAnsi" w:hAnsiTheme="majorHAnsi"/>
-                <w:lang w:val="es-ES_tradnl"/>
-              </w:rPr>
-              <w:t xml:space="preserve"> A</w:t>
+              <w:t>Libera token A</w:t>
             </w:r>
           </w:p>
         </w:tc>
@@ -1852,23 +716,7 @@
                 <w:rFonts w:asciiTheme="majorHAnsi" w:hAnsiTheme="majorHAnsi"/>
                 <w:lang w:val="es-ES_tradnl"/>
               </w:rPr>
-              <w:t xml:space="preserve">Libera </w:t>
-            </w:r>
-            <w:proofErr w:type="spellStart"/>
-            <w:r>
-              <w:rPr>
-                <w:rFonts w:asciiTheme="majorHAnsi" w:hAnsiTheme="majorHAnsi"/>
-                <w:lang w:val="es-ES_tradnl"/>
-              </w:rPr>
-              <w:t>token</w:t>
-            </w:r>
-            <w:proofErr w:type="spellEnd"/>
-            <w:r>
-              <w:rPr>
-                <w:rFonts w:asciiTheme="majorHAnsi" w:hAnsiTheme="majorHAnsi"/>
-                <w:lang w:val="es-ES_tradnl"/>
-              </w:rPr>
-              <w:t xml:space="preserve"> B</w:t>
+              <w:t>Libera token B</w:t>
             </w:r>
           </w:p>
         </w:tc>
@@ -1914,23 +762,7 @@
                 <w:rFonts w:asciiTheme="majorHAnsi" w:hAnsiTheme="majorHAnsi"/>
                 <w:lang w:val="es-ES_tradnl"/>
               </w:rPr>
-              <w:t xml:space="preserve">Libera </w:t>
-            </w:r>
-            <w:proofErr w:type="spellStart"/>
-            <w:r>
-              <w:rPr>
-                <w:rFonts w:asciiTheme="majorHAnsi" w:hAnsiTheme="majorHAnsi"/>
-                <w:lang w:val="es-ES_tradnl"/>
-              </w:rPr>
-              <w:t>token</w:t>
-            </w:r>
-            <w:proofErr w:type="spellEnd"/>
-            <w:r>
-              <w:rPr>
-                <w:rFonts w:asciiTheme="majorHAnsi" w:hAnsiTheme="majorHAnsi"/>
-                <w:lang w:val="es-ES_tradnl"/>
-              </w:rPr>
-              <w:t xml:space="preserve"> C</w:t>
+              <w:t>Libera token C</w:t>
             </w:r>
           </w:p>
         </w:tc>
@@ -2206,17 +1038,8 @@
                 <w:rFonts w:asciiTheme="majorHAnsi" w:hAnsiTheme="majorHAnsi"/>
                 <w:lang w:val="es-ES_tradnl"/>
               </w:rPr>
-              <w:t xml:space="preserve">Se libera línea 1 </w:t>
+              <w:t>Se libera línea 1 router</w:t>
             </w:r>
-            <w:proofErr w:type="spellStart"/>
-            <w:r>
-              <w:rPr>
-                <w:rFonts w:asciiTheme="majorHAnsi" w:hAnsiTheme="majorHAnsi"/>
-                <w:lang w:val="es-ES_tradnl"/>
-              </w:rPr>
-              <w:t>router</w:t>
-            </w:r>
-            <w:proofErr w:type="spellEnd"/>
           </w:p>
         </w:tc>
         <w:tc>
@@ -2261,17 +1084,8 @@
                 <w:rFonts w:asciiTheme="majorHAnsi" w:hAnsiTheme="majorHAnsi"/>
                 <w:lang w:val="es-ES_tradnl"/>
               </w:rPr>
-              <w:t xml:space="preserve">Se libera línea 2 </w:t>
+              <w:t>Se libera línea 2 router</w:t>
             </w:r>
-            <w:proofErr w:type="spellStart"/>
-            <w:r>
-              <w:rPr>
-                <w:rFonts w:asciiTheme="majorHAnsi" w:hAnsiTheme="majorHAnsi"/>
-                <w:lang w:val="es-ES_tradnl"/>
-              </w:rPr>
-              <w:t>router</w:t>
-            </w:r>
-            <w:proofErr w:type="spellEnd"/>
           </w:p>
         </w:tc>
         <w:tc>
@@ -4903,26 +3717,16 @@
           <w:u w:val="single"/>
           <w:lang w:val="es-ES_tradnl"/>
         </w:rPr>
-        <w:t xml:space="preserve">Método 1: </w:t>
-      </w:r>
-      <w:proofErr w:type="spellStart"/>
+        <w:t>Método 1: Convolució</w:t>
+      </w:r>
       <w:r>
         <w:rPr>
           <w:rFonts w:asciiTheme="majorHAnsi" w:hAnsiTheme="majorHAnsi"/>
           <w:u w:val="single"/>
           <w:lang w:val="es-ES_tradnl"/>
         </w:rPr>
-        <w:t>Convolució</w:t>
-      </w:r>
-      <w:r>
-        <w:rPr>
-          <w:rFonts w:asciiTheme="majorHAnsi" w:hAnsiTheme="majorHAnsi"/>
-          <w:u w:val="single"/>
-          <w:lang w:val="es-ES_tradnl"/>
-        </w:rPr>
         <w:t>n</w:t>
       </w:r>
-      <w:proofErr w:type="spellEnd"/>
       <w:r>
         <w:rPr>
           <w:rFonts w:asciiTheme="majorHAnsi" w:hAnsiTheme="majorHAnsi"/>
@@ -6151,7 +4955,6 @@
         <w:rPr>
           <w:rFonts w:asciiTheme="majorHAnsi" w:hAnsiTheme="majorHAnsi"/>
           <w:b/>
-          <w:highlight w:val="yellow"/>
           <w:lang w:val="es-ES_tradnl"/>
         </w:rPr>
       </w:pPr>
@@ -6159,7 +4962,6 @@
         <w:rPr>
           <w:rFonts w:asciiTheme="majorHAnsi" w:hAnsiTheme="majorHAnsi"/>
           <w:b/>
-          <w:highlight w:val="yellow"/>
           <w:lang w:val="es-ES_tradnl"/>
         </w:rPr>
         <w:t>Tamaño de cada archivo</w:t>
@@ -6180,6 +4982,13 @@
         </w:rPr>
         <w:t xml:space="preserve">El tamaño de cada archivo se mide en número de paquetes de 1024 kb (k-bits) y es uniforme entre 1 y 64. </w:t>
       </w:r>
+      <w:r>
+        <w:rPr>
+          <w:rFonts w:asciiTheme="majorHAnsi" w:hAnsiTheme="majorHAnsi"/>
+          <w:lang w:val="es-ES_tradnl"/>
+        </w:rPr>
+        <w:t xml:space="preserve">Sea X la variable aleatoria que toma el valor del número de virus que tiene un archivo. </w:t>
+      </w:r>
     </w:p>
     <w:p>
       <w:pPr>
@@ -6190,6 +4999,327 @@
         </w:rPr>
       </w:pPr>
     </w:p>
+    <w:p>
+      <w:pPr>
+        <w:jc w:val="center"/>
+        <w:rPr>
+          <w:rFonts w:asciiTheme="majorHAnsi" w:hAnsiTheme="majorHAnsi"/>
+          <w:lang w:val="es-ES_tradnl"/>
+        </w:rPr>
+      </w:pPr>
+      <w:r>
+        <w:rPr>
+          <w:rFonts w:asciiTheme="majorHAnsi" w:hAnsiTheme="majorHAnsi"/>
+          <w:lang w:val="es-ES_tradnl"/>
+        </w:rPr>
+        <w:t xml:space="preserve">x </w:t>
+      </w:r>
+      <w:r>
+        <w:rPr>
+          <w:rFonts w:asciiTheme="majorHAnsi" w:hAnsiTheme="majorHAnsi"/>
+          <w:color w:val="000000"/>
+          <w:lang w:val="es-ES_tradnl"/>
+        </w:rPr>
+        <w:t>ε {1, 64</w:t>
+      </w:r>
+      <w:r>
+        <w:rPr>
+          <w:rFonts w:asciiTheme="majorHAnsi" w:hAnsiTheme="majorHAnsi"/>
+          <w:color w:val="000000"/>
+          <w:lang w:val="es-ES_tradnl"/>
+        </w:rPr>
+        <w:t>}</w:t>
+      </w:r>
+    </w:p>
+    <w:tbl>
+      <w:tblPr>
+        <w:tblStyle w:val="TableGrid"/>
+        <w:tblW w:w="0" w:type="auto"/>
+        <w:jc w:val="center"/>
+        <w:tblLook w:val="04A0" w:firstRow="1" w:lastRow="0" w:firstColumn="1" w:lastColumn="0" w:noHBand="0" w:noVBand="1"/>
+      </w:tblPr>
+      <w:tblGrid>
+        <w:gridCol w:w="1196"/>
+        <w:gridCol w:w="1196"/>
+        <w:gridCol w:w="1196"/>
+      </w:tblGrid>
+      <w:tr>
+        <w:trPr>
+          <w:trHeight w:val="320"/>
+          <w:jc w:val="center"/>
+        </w:trPr>
+        <w:tc>
+          <w:tcPr>
+            <w:tcW w:w="1196" w:type="dxa"/>
+          </w:tcPr>
+          <w:p>
+            <w:pPr>
+              <w:jc w:val="center"/>
+              <w:rPr>
+                <w:rFonts w:asciiTheme="majorHAnsi" w:hAnsiTheme="majorHAnsi"/>
+                <w:lang w:val="es-ES_tradnl"/>
+              </w:rPr>
+            </w:pPr>
+            <w:r>
+              <w:rPr>
+                <w:rFonts w:asciiTheme="majorHAnsi" w:hAnsiTheme="majorHAnsi"/>
+                <w:lang w:val="es-ES_tradnl"/>
+              </w:rPr>
+              <w:t>x</w:t>
+            </w:r>
+          </w:p>
+        </w:tc>
+        <w:tc>
+          <w:tcPr>
+            <w:tcW w:w="1196" w:type="dxa"/>
+          </w:tcPr>
+          <w:p>
+            <w:pPr>
+              <w:jc w:val="center"/>
+              <w:rPr>
+                <w:rFonts w:asciiTheme="majorHAnsi" w:hAnsiTheme="majorHAnsi"/>
+                <w:lang w:val="es-ES_tradnl"/>
+              </w:rPr>
+            </w:pPr>
+            <w:r>
+              <w:rPr>
+                <w:rFonts w:asciiTheme="majorHAnsi" w:hAnsiTheme="majorHAnsi"/>
+                <w:lang w:val="es-ES_tradnl"/>
+              </w:rPr>
+              <w:t>f(x)</w:t>
+            </w:r>
+          </w:p>
+        </w:tc>
+        <w:tc>
+          <w:tcPr>
+            <w:tcW w:w="1196" w:type="dxa"/>
+          </w:tcPr>
+          <w:p>
+            <w:pPr>
+              <w:jc w:val="center"/>
+              <w:rPr>
+                <w:rFonts w:asciiTheme="majorHAnsi" w:hAnsiTheme="majorHAnsi"/>
+                <w:lang w:val="es-ES_tradnl"/>
+              </w:rPr>
+            </w:pPr>
+            <w:r>
+              <w:rPr>
+                <w:rFonts w:asciiTheme="majorHAnsi" w:hAnsiTheme="majorHAnsi"/>
+                <w:lang w:val="es-ES_tradnl"/>
+              </w:rPr>
+              <w:t>F(x)</w:t>
+            </w:r>
+          </w:p>
+        </w:tc>
+      </w:tr>
+      <w:tr>
+        <w:trPr>
+          <w:trHeight w:val="346"/>
+          <w:jc w:val="center"/>
+        </w:trPr>
+        <w:tc>
+          <w:tcPr>
+            <w:tcW w:w="1196" w:type="dxa"/>
+          </w:tcPr>
+          <w:p>
+            <w:pPr>
+              <w:jc w:val="center"/>
+              <w:rPr>
+                <w:rFonts w:asciiTheme="majorHAnsi" w:hAnsiTheme="majorHAnsi"/>
+                <w:lang w:val="es-ES_tradnl"/>
+              </w:rPr>
+            </w:pPr>
+            <w:r>
+              <w:rPr>
+                <w:rFonts w:asciiTheme="majorHAnsi" w:hAnsiTheme="majorHAnsi"/>
+                <w:lang w:val="es-ES_tradnl"/>
+              </w:rPr>
+              <w:t>1</w:t>
+            </w:r>
+          </w:p>
+        </w:tc>
+        <w:tc>
+          <w:tcPr>
+            <w:tcW w:w="1196" w:type="dxa"/>
+          </w:tcPr>
+          <w:p>
+            <w:pPr>
+              <w:jc w:val="center"/>
+              <w:rPr>
+                <w:rFonts w:asciiTheme="majorHAnsi" w:hAnsiTheme="majorHAnsi"/>
+                <w:lang w:val="es-ES_tradnl"/>
+              </w:rPr>
+            </w:pPr>
+            <w:r>
+              <w:rPr>
+                <w:rFonts w:asciiTheme="majorHAnsi" w:hAnsiTheme="majorHAnsi"/>
+                <w:lang w:val="es-ES_tradnl"/>
+              </w:rPr>
+              <w:t>0.15</w:t>
+            </w:r>
+          </w:p>
+        </w:tc>
+        <w:tc>
+          <w:tcPr>
+            <w:tcW w:w="1196" w:type="dxa"/>
+          </w:tcPr>
+          <w:p>
+            <w:pPr>
+              <w:jc w:val="center"/>
+              <w:rPr>
+                <w:rFonts w:asciiTheme="majorHAnsi" w:hAnsiTheme="majorHAnsi"/>
+                <w:lang w:val="es-ES_tradnl"/>
+              </w:rPr>
+            </w:pPr>
+            <w:r>
+              <w:rPr>
+                <w:rFonts w:asciiTheme="majorHAnsi" w:hAnsiTheme="majorHAnsi"/>
+                <w:lang w:val="es-ES_tradnl"/>
+              </w:rPr>
+              <w:t>0.15</w:t>
+            </w:r>
+          </w:p>
+        </w:tc>
+      </w:tr>
+      <w:tr>
+        <w:trPr>
+          <w:trHeight w:val="346"/>
+          <w:jc w:val="center"/>
+        </w:trPr>
+        <w:tc>
+          <w:tcPr>
+            <w:tcW w:w="1196" w:type="dxa"/>
+          </w:tcPr>
+          <w:p>
+            <w:pPr>
+              <w:jc w:val="center"/>
+              <w:rPr>
+                <w:rFonts w:asciiTheme="majorHAnsi" w:hAnsiTheme="majorHAnsi"/>
+                <w:lang w:val="es-ES_tradnl"/>
+              </w:rPr>
+            </w:pPr>
+            <w:r>
+              <w:rPr>
+                <w:rFonts w:asciiTheme="majorHAnsi" w:hAnsiTheme="majorHAnsi"/>
+                <w:lang w:val="es-ES_tradnl"/>
+              </w:rPr>
+              <w:t>…</w:t>
+            </w:r>
+          </w:p>
+        </w:tc>
+        <w:tc>
+          <w:tcPr>
+            <w:tcW w:w="1196" w:type="dxa"/>
+          </w:tcPr>
+          <w:p>
+            <w:pPr>
+              <w:jc w:val="center"/>
+              <w:rPr>
+                <w:rFonts w:asciiTheme="majorHAnsi" w:hAnsiTheme="majorHAnsi"/>
+                <w:lang w:val="es-ES_tradnl"/>
+              </w:rPr>
+            </w:pPr>
+            <w:r>
+              <w:rPr>
+                <w:rFonts w:asciiTheme="majorHAnsi" w:hAnsiTheme="majorHAnsi"/>
+                <w:lang w:val="es-ES_tradnl"/>
+              </w:rPr>
+              <w:t>…</w:t>
+            </w:r>
+          </w:p>
+        </w:tc>
+        <w:tc>
+          <w:tcPr>
+            <w:tcW w:w="1196" w:type="dxa"/>
+          </w:tcPr>
+          <w:p>
+            <w:pPr>
+              <w:jc w:val="center"/>
+              <w:rPr>
+                <w:rFonts w:asciiTheme="majorHAnsi" w:hAnsiTheme="majorHAnsi"/>
+                <w:lang w:val="es-ES_tradnl"/>
+              </w:rPr>
+            </w:pPr>
+            <w:r>
+              <w:rPr>
+                <w:rFonts w:asciiTheme="majorHAnsi" w:hAnsiTheme="majorHAnsi"/>
+                <w:lang w:val="es-ES_tradnl"/>
+              </w:rPr>
+              <w:t>…</w:t>
+            </w:r>
+          </w:p>
+        </w:tc>
+      </w:tr>
+      <w:tr>
+        <w:trPr>
+          <w:trHeight w:val="346"/>
+          <w:jc w:val="center"/>
+        </w:trPr>
+        <w:tc>
+          <w:tcPr>
+            <w:tcW w:w="1196" w:type="dxa"/>
+          </w:tcPr>
+          <w:p>
+            <w:pPr>
+              <w:jc w:val="center"/>
+              <w:rPr>
+                <w:rFonts w:asciiTheme="majorHAnsi" w:hAnsiTheme="majorHAnsi"/>
+                <w:lang w:val="es-ES_tradnl"/>
+              </w:rPr>
+            </w:pPr>
+            <w:r>
+              <w:rPr>
+                <w:rFonts w:asciiTheme="majorHAnsi" w:hAnsiTheme="majorHAnsi"/>
+                <w:lang w:val="es-ES_tradnl"/>
+              </w:rPr>
+              <w:t>64</w:t>
+            </w:r>
+          </w:p>
+        </w:tc>
+        <w:tc>
+          <w:tcPr>
+            <w:tcW w:w="1196" w:type="dxa"/>
+          </w:tcPr>
+          <w:p>
+            <w:pPr>
+              <w:jc w:val="center"/>
+              <w:rPr>
+                <w:rFonts w:asciiTheme="majorHAnsi" w:hAnsiTheme="majorHAnsi"/>
+                <w:lang w:val="es-ES_tradnl"/>
+              </w:rPr>
+            </w:pPr>
+            <w:r>
+              <w:rPr>
+                <w:rFonts w:asciiTheme="majorHAnsi" w:hAnsiTheme="majorHAnsi"/>
+                <w:lang w:val="es-ES_tradnl"/>
+              </w:rPr>
+              <w:t>0.15</w:t>
+            </w:r>
+          </w:p>
+        </w:tc>
+        <w:tc>
+          <w:tcPr>
+            <w:tcW w:w="1196" w:type="dxa"/>
+          </w:tcPr>
+          <w:p>
+            <w:pPr>
+              <w:jc w:val="center"/>
+              <w:rPr>
+                <w:rFonts w:asciiTheme="majorHAnsi" w:hAnsiTheme="majorHAnsi"/>
+                <w:lang w:val="es-ES_tradnl"/>
+              </w:rPr>
+            </w:pPr>
+            <w:r>
+              <w:rPr>
+                <w:rFonts w:asciiTheme="majorHAnsi" w:hAnsiTheme="majorHAnsi"/>
+                <w:lang w:val="es-ES_tradnl"/>
+              </w:rPr>
+              <w:t>1</w:t>
+            </w:r>
+          </w:p>
+        </w:tc>
+      </w:tr>
+    </w:tbl>
     <w:p>
       <w:pPr>
         <w:rPr>
@@ -6700,6 +5830,13 @@
         </w:rPr>
         <w:t>Número de veces que va a correr la simulación</w:t>
       </w:r>
+      <w:r>
+        <w:rPr>
+          <w:rFonts w:asciiTheme="majorHAnsi" w:hAnsiTheme="majorHAnsi"/>
+          <w:lang w:val="es-ES_tradnl"/>
+        </w:rPr>
+        <w:t xml:space="preserve">: se inicializa una variable entera númeroDeVeces para que el usuario lo determine. </w:t>
+      </w:r>
     </w:p>
     <w:p>
       <w:pPr>
@@ -6720,6 +5857,13 @@
         </w:rPr>
         <w:t>Tiempo total que va a correr la simulación</w:t>
       </w:r>
+      <w:r>
+        <w:rPr>
+          <w:rFonts w:asciiTheme="majorHAnsi" w:hAnsiTheme="majorHAnsi"/>
+          <w:lang w:val="es-ES_tradnl"/>
+        </w:rPr>
+        <w:t>:</w:t>
+      </w:r>
     </w:p>
     <w:p>
       <w:pPr>
@@ -6738,23 +5882,14 @@
           <w:rFonts w:asciiTheme="majorHAnsi" w:hAnsiTheme="majorHAnsi"/>
           <w:lang w:val="es-ES_tradnl"/>
         </w:rPr>
-        <w:t>Si desea ver la simulación correr en “modo lento” (</w:t>
-      </w:r>
-      <w:proofErr w:type="spellStart"/>
-      <w:r>
-        <w:rPr>
-          <w:rFonts w:asciiTheme="majorHAnsi" w:hAnsiTheme="majorHAnsi"/>
-          <w:lang w:val="es-ES_tradnl"/>
-        </w:rPr>
-        <w:t>delay</w:t>
-      </w:r>
-      <w:proofErr w:type="spellEnd"/>
-      <w:r>
-        <w:rPr>
-          <w:rFonts w:asciiTheme="majorHAnsi" w:hAnsiTheme="majorHAnsi"/>
-          <w:lang w:val="es-ES_tradnl"/>
-        </w:rPr>
-        <w:t xml:space="preserve"> de 1 segundo entre cada cambio de reloj)</w:t>
+        <w:t>Si desea ver la simulación correr en “modo lento” (delay de 1 segundo entre cada cambio de reloj)</w:t>
+      </w:r>
+      <w:r>
+        <w:rPr>
+          <w:rFonts w:asciiTheme="majorHAnsi" w:hAnsiTheme="majorHAnsi"/>
+          <w:lang w:val="es-ES_tradnl"/>
+        </w:rPr>
+        <w:t>: se inicializa una variable booleana modoLento = 0. Si se cambia el valor a 1, la simulación corre en modo lento.</w:t>
       </w:r>
     </w:p>
     <w:p>
@@ -6774,17 +5909,15 @@
           <w:rFonts w:asciiTheme="majorHAnsi" w:hAnsiTheme="majorHAnsi"/>
           <w:lang w:val="es-ES_tradnl"/>
         </w:rPr>
-        <w:t xml:space="preserve">El tiempo T que cada máquina tiene el </w:t>
-      </w:r>
-      <w:proofErr w:type="spellStart"/>
-      <w:r>
-        <w:rPr>
-          <w:rFonts w:asciiTheme="majorHAnsi" w:hAnsiTheme="majorHAnsi"/>
-          <w:lang w:val="es-ES_tradnl"/>
-        </w:rPr>
-        <w:t>token</w:t>
-      </w:r>
-      <w:proofErr w:type="spellEnd"/>
+        <w:t>El tiempo T que cada máquina tiene el token</w:t>
+      </w:r>
+      <w:r>
+        <w:rPr>
+          <w:rFonts w:asciiTheme="majorHAnsi" w:hAnsiTheme="majorHAnsi"/>
+          <w:lang w:val="es-ES_tradnl"/>
+        </w:rPr>
+        <w:t>: se inicializa una variable tiempoToken donde el usuario puede definir el tiempo que cada máquina tiene el token.</w:t>
+      </w:r>
     </w:p>
     <w:p>
       <w:pPr>
@@ -6828,8 +5961,13 @@
         </w:rPr>
         <w:t>Reloj del sistema</w:t>
       </w:r>
-      <w:bookmarkStart w:id="4" w:name="_GoBack"/>
-      <w:bookmarkEnd w:id="4"/>
+      <w:r>
+        <w:rPr>
+          <w:rFonts w:asciiTheme="majorHAnsi" w:hAnsiTheme="majorHAnsi"/>
+          <w:lang w:val="es-ES_tradnl"/>
+        </w:rPr>
+        <w:t>: se utiliza una variable Reloj en la simulación para desplegarla en pantalla.</w:t>
+      </w:r>
     </w:p>
     <w:p>
       <w:pPr>
@@ -6888,17 +6026,8 @@
           <w:rFonts w:asciiTheme="majorHAnsi" w:hAnsiTheme="majorHAnsi"/>
           <w:lang w:val="es-ES_tradnl"/>
         </w:rPr>
-        <w:t xml:space="preserve">La máquina que tiene el </w:t>
-      </w:r>
-      <w:proofErr w:type="spellStart"/>
-      <w:r>
-        <w:rPr>
-          <w:rFonts w:asciiTheme="majorHAnsi" w:hAnsiTheme="majorHAnsi"/>
-          <w:lang w:val="es-ES_tradnl"/>
-        </w:rPr>
-        <w:t>token</w:t>
-      </w:r>
-      <w:proofErr w:type="spellEnd"/>
+        <w:t>La máquina que tiene el token</w:t>
+      </w:r>
     </w:p>
     <w:p>
       <w:pPr>
@@ -6917,17 +6046,8 @@
           <w:rFonts w:asciiTheme="majorHAnsi" w:hAnsiTheme="majorHAnsi"/>
           <w:lang w:val="es-ES_tradnl"/>
         </w:rPr>
-        <w:t xml:space="preserve">El tiempo T durante el cual se le asigna el </w:t>
-      </w:r>
-      <w:proofErr w:type="spellStart"/>
-      <w:r>
-        <w:rPr>
-          <w:rFonts w:asciiTheme="majorHAnsi" w:hAnsiTheme="majorHAnsi"/>
-          <w:lang w:val="es-ES_tradnl"/>
-        </w:rPr>
-        <w:t>token</w:t>
-      </w:r>
-      <w:proofErr w:type="spellEnd"/>
+        <w:t>El tiempo T durante el cual se le asigna el token</w:t>
+      </w:r>
     </w:p>
     <w:p>
       <w:pPr>
@@ -6946,17 +6066,8 @@
           <w:rFonts w:asciiTheme="majorHAnsi" w:hAnsiTheme="majorHAnsi"/>
           <w:lang w:val="es-ES_tradnl"/>
         </w:rPr>
-        <w:t xml:space="preserve">La cantidad de hilos ocupados en el </w:t>
-      </w:r>
-      <w:proofErr w:type="spellStart"/>
-      <w:r>
-        <w:rPr>
-          <w:rFonts w:asciiTheme="majorHAnsi" w:hAnsiTheme="majorHAnsi"/>
-          <w:lang w:val="es-ES_tradnl"/>
-        </w:rPr>
-        <w:t>router</w:t>
-      </w:r>
-      <w:proofErr w:type="spellEnd"/>
+        <w:t>La cantidad de hilos ocupados en el router</w:t>
+      </w:r>
     </w:p>
     <w:p>
       <w:pPr>
@@ -6975,24 +6086,33 @@
           <w:rFonts w:asciiTheme="majorHAnsi" w:hAnsiTheme="majorHAnsi"/>
           <w:lang w:val="es-ES_tradnl"/>
         </w:rPr>
-        <w:t>El tipo de evento que se está procesando (qué tipo de evento se está procesando)</w:t>
-      </w:r>
-    </w:p>
-    <w:p>
-      <w:pPr>
-        <w:rPr>
-          <w:rFonts w:asciiTheme="majorHAnsi" w:hAnsiTheme="majorHAnsi"/>
-          <w:lang w:val="es-ES_tradnl"/>
-        </w:rPr>
-      </w:pPr>
-    </w:p>
-    <w:p>
-      <w:pPr>
-        <w:rPr>
-          <w:rFonts w:asciiTheme="majorHAnsi" w:hAnsiTheme="majorHAnsi"/>
-          <w:lang w:val="es-ES_tradnl"/>
-        </w:rPr>
-      </w:pPr>
+        <w:t xml:space="preserve">El tipo de evento que se está </w:t>
+      </w:r>
+      <w:r>
+        <w:rPr>
+          <w:rFonts w:asciiTheme="majorHAnsi" w:hAnsiTheme="majorHAnsi"/>
+          <w:lang w:val="es-ES_tradnl"/>
+        </w:rPr>
+        <w:t>procesando</w:t>
+      </w:r>
+    </w:p>
+    <w:p>
+      <w:pPr>
+        <w:rPr>
+          <w:rFonts w:asciiTheme="majorHAnsi" w:hAnsiTheme="majorHAnsi"/>
+          <w:lang w:val="es-ES_tradnl"/>
+        </w:rPr>
+      </w:pPr>
+    </w:p>
+    <w:p>
+      <w:pPr>
+        <w:rPr>
+          <w:rFonts w:asciiTheme="majorHAnsi" w:hAnsiTheme="majorHAnsi"/>
+          <w:lang w:val="es-ES_tradnl"/>
+        </w:rPr>
+      </w:pPr>
+      <w:bookmarkStart w:id="4" w:name="_GoBack"/>
+      <w:bookmarkEnd w:id="4"/>
       <w:r>
         <w:rPr>
           <w:rFonts w:asciiTheme="majorHAnsi" w:hAnsiTheme="majorHAnsi"/>
@@ -7072,23 +6192,7 @@
           <w:rFonts w:asciiTheme="majorHAnsi" w:hAnsiTheme="majorHAnsi"/>
           <w:lang w:val="es-ES_tradnl"/>
         </w:rPr>
-        <w:t xml:space="preserve"> y sale del </w:t>
-      </w:r>
-      <w:proofErr w:type="spellStart"/>
-      <w:r>
-        <w:rPr>
-          <w:rFonts w:asciiTheme="majorHAnsi" w:hAnsiTheme="majorHAnsi"/>
-          <w:lang w:val="es-ES_tradnl"/>
-        </w:rPr>
-        <w:t>router</w:t>
-      </w:r>
-      <w:proofErr w:type="spellEnd"/>
-      <w:r>
-        <w:rPr>
-          <w:rFonts w:asciiTheme="majorHAnsi" w:hAnsiTheme="majorHAnsi"/>
-          <w:lang w:val="es-ES_tradnl"/>
-        </w:rPr>
-        <w:t>) en general y por prioridad</w:t>
+        <w:t xml:space="preserve"> y sale del router) en general y por prioridad</w:t>
       </w:r>
     </w:p>
     <w:p>
@@ -7108,17 +6212,8 @@
           <w:rFonts w:asciiTheme="majorHAnsi" w:hAnsiTheme="majorHAnsi"/>
           <w:lang w:val="es-ES_tradnl"/>
         </w:rPr>
-        <w:t xml:space="preserve">Promedio de archivos enviados por cada turno del </w:t>
-      </w:r>
-      <w:proofErr w:type="spellStart"/>
-      <w:r>
-        <w:rPr>
-          <w:rFonts w:asciiTheme="majorHAnsi" w:hAnsiTheme="majorHAnsi"/>
-          <w:lang w:val="es-ES_tradnl"/>
-        </w:rPr>
-        <w:t>token</w:t>
-      </w:r>
-      <w:proofErr w:type="spellEnd"/>
+        <w:t>Promedio de archivos enviados por cada turno del token</w:t>
+      </w:r>
     </w:p>
     <w:p>
       <w:pPr>
@@ -7240,70 +6335,14 @@
         </w:rPr>
         <w:t xml:space="preserve">Winston, W. (2004). </w:t>
       </w:r>
-      <w:proofErr w:type="spellStart"/>
       <w:r>
         <w:rPr>
           <w:rFonts w:asciiTheme="majorHAnsi" w:hAnsiTheme="majorHAnsi"/>
           <w:i/>
           <w:lang w:val="es-ES_tradnl"/>
         </w:rPr>
-        <w:t>Operations</w:t>
-      </w:r>
-      <w:proofErr w:type="spellEnd"/>
-      <w:r>
-        <w:rPr>
-          <w:rFonts w:asciiTheme="majorHAnsi" w:hAnsiTheme="majorHAnsi"/>
-          <w:i/>
-          <w:lang w:val="es-ES_tradnl"/>
-        </w:rPr>
-        <w:t xml:space="preserve"> </w:t>
-      </w:r>
-      <w:proofErr w:type="spellStart"/>
-      <w:r>
-        <w:rPr>
-          <w:rFonts w:asciiTheme="majorHAnsi" w:hAnsiTheme="majorHAnsi"/>
-          <w:i/>
-          <w:lang w:val="es-ES_tradnl"/>
-        </w:rPr>
-        <w:t>Research</w:t>
-      </w:r>
-      <w:proofErr w:type="spellEnd"/>
-      <w:r>
-        <w:rPr>
-          <w:rFonts w:asciiTheme="majorHAnsi" w:hAnsiTheme="majorHAnsi"/>
-          <w:i/>
-          <w:lang w:val="es-ES_tradnl"/>
-        </w:rPr>
-        <w:t xml:space="preserve">: </w:t>
-      </w:r>
-      <w:proofErr w:type="spellStart"/>
-      <w:r>
-        <w:rPr>
-          <w:rFonts w:asciiTheme="majorHAnsi" w:hAnsiTheme="majorHAnsi"/>
-          <w:i/>
-          <w:lang w:val="es-ES_tradnl"/>
-        </w:rPr>
-        <w:t>Applications</w:t>
-      </w:r>
-      <w:proofErr w:type="spellEnd"/>
-      <w:r>
-        <w:rPr>
-          <w:rFonts w:asciiTheme="majorHAnsi" w:hAnsiTheme="majorHAnsi"/>
-          <w:i/>
-          <w:lang w:val="es-ES_tradnl"/>
-        </w:rPr>
-        <w:t xml:space="preserve"> and </w:t>
-      </w:r>
-      <w:proofErr w:type="spellStart"/>
-      <w:r>
-        <w:rPr>
-          <w:rFonts w:asciiTheme="majorHAnsi" w:hAnsiTheme="majorHAnsi"/>
-          <w:i/>
-          <w:lang w:val="es-ES_tradnl"/>
-        </w:rPr>
-        <w:t>Algorithms</w:t>
-      </w:r>
-      <w:proofErr w:type="spellEnd"/>
+        <w:t>Operations Research: Applications and Algorithms</w:t>
+      </w:r>
       <w:r>
         <w:rPr>
           <w:rFonts w:asciiTheme="majorHAnsi" w:hAnsiTheme="majorHAnsi"/>
@@ -7318,21 +6357,12 @@
         </w:rPr>
         <w:t xml:space="preserve">. </w:t>
       </w:r>
-      <w:proofErr w:type="spellStart"/>
-      <w:r>
-        <w:rPr>
-          <w:rFonts w:asciiTheme="majorHAnsi" w:hAnsiTheme="majorHAnsi"/>
-          <w:lang w:val="es-ES_tradnl"/>
-        </w:rPr>
-        <w:t>Canada</w:t>
-      </w:r>
-      <w:proofErr w:type="spellEnd"/>
-      <w:r>
-        <w:rPr>
-          <w:rFonts w:asciiTheme="majorHAnsi" w:hAnsiTheme="majorHAnsi"/>
-          <w:lang w:val="es-ES_tradnl"/>
-        </w:rPr>
-        <w:t>:</w:t>
+      <w:r>
+        <w:rPr>
+          <w:rFonts w:asciiTheme="majorHAnsi" w:hAnsiTheme="majorHAnsi"/>
+          <w:lang w:val="es-ES_tradnl"/>
+        </w:rPr>
+        <w:t>Canada:</w:t>
       </w:r>
       <w:r>
         <w:rPr>
@@ -8885,7 +7915,7 @@
 </file>
 
 <file path=customXml/itemProps1.xml><?xml version="1.0" encoding="utf-8"?>
-<ds:datastoreItem xmlns:ds="http://schemas.openxmlformats.org/officeDocument/2006/customXml" ds:itemID="{BC041E5B-BD45-6E4D-94F0-8506DB8C30C6}">
+<ds:datastoreItem xmlns:ds="http://schemas.openxmlformats.org/officeDocument/2006/customXml" ds:itemID="{31408B82-A50E-9E4B-9BDF-05B1935F39AE}">
   <ds:schemaRefs>
     <ds:schemaRef ds:uri="http://schemas.openxmlformats.org/officeDocument/2006/bibliography"/>
   </ds:schemaRefs>

</xml_diff>

<commit_message>
Analisis del sistema simulado
</commit_message>
<xml_diff>
--- a/Backup of Documentación.docx
+++ b/Backup of Documentación.docx
@@ -4,18 +4,376 @@
   <w:body>
     <w:p>
       <w:pPr>
+        <w:jc w:val="center"/>
+        <w:rPr>
+          <w:rFonts w:asciiTheme="majorHAnsi" w:hAnsiTheme="majorHAnsi"/>
+          <w:sz w:val="36"/>
+          <w:szCs w:val="36"/>
+          <w:lang w:val="es-ES_tradnl"/>
+        </w:rPr>
+      </w:pPr>
+      <w:r>
+        <w:rPr>
+          <w:rFonts w:asciiTheme="majorHAnsi" w:hAnsiTheme="majorHAnsi"/>
+          <w:sz w:val="36"/>
+          <w:szCs w:val="36"/>
+          <w:lang w:val="es-ES_tradnl"/>
+        </w:rPr>
+        <w:t>Universidad de Costa Rica</w:t>
+      </w:r>
+    </w:p>
+    <w:p>
+      <w:pPr>
+        <w:jc w:val="center"/>
+        <w:rPr>
+          <w:rFonts w:asciiTheme="majorHAnsi" w:hAnsiTheme="majorHAnsi"/>
+          <w:sz w:val="36"/>
+          <w:szCs w:val="36"/>
+          <w:lang w:val="es-ES_tradnl"/>
+        </w:rPr>
+      </w:pPr>
+      <w:r>
+        <w:rPr>
+          <w:rFonts w:asciiTheme="majorHAnsi" w:hAnsiTheme="majorHAnsi"/>
+          <w:sz w:val="36"/>
+          <w:szCs w:val="36"/>
+          <w:lang w:val="es-ES_tradnl"/>
+        </w:rPr>
+        <w:t>Escuela de Ciencias de la Computación e Informática</w:t>
+      </w:r>
+    </w:p>
+    <w:p>
+      <w:pPr>
+        <w:jc w:val="center"/>
+        <w:rPr>
+          <w:rFonts w:asciiTheme="majorHAnsi" w:hAnsiTheme="majorHAnsi"/>
+          <w:sz w:val="36"/>
+          <w:szCs w:val="36"/>
+          <w:lang w:val="es-ES_tradnl"/>
+        </w:rPr>
+      </w:pPr>
+    </w:p>
+    <w:p>
+      <w:pPr>
+        <w:jc w:val="center"/>
+        <w:rPr>
+          <w:rFonts w:asciiTheme="majorHAnsi" w:hAnsiTheme="majorHAnsi"/>
+          <w:sz w:val="36"/>
+          <w:szCs w:val="36"/>
+          <w:lang w:val="es-ES_tradnl"/>
+        </w:rPr>
+      </w:pPr>
+    </w:p>
+    <w:p>
+      <w:pPr>
+        <w:jc w:val="center"/>
+        <w:rPr>
+          <w:rFonts w:asciiTheme="majorHAnsi" w:hAnsiTheme="majorHAnsi"/>
+          <w:sz w:val="36"/>
+          <w:szCs w:val="36"/>
+          <w:lang w:val="es-ES_tradnl"/>
+        </w:rPr>
+      </w:pPr>
+    </w:p>
+    <w:p>
+      <w:pPr>
+        <w:jc w:val="center"/>
+        <w:rPr>
+          <w:rFonts w:asciiTheme="majorHAnsi" w:hAnsiTheme="majorHAnsi"/>
+          <w:sz w:val="36"/>
+          <w:szCs w:val="36"/>
+          <w:lang w:val="es-ES_tradnl"/>
+        </w:rPr>
+      </w:pPr>
+      <w:r>
+        <w:rPr>
+          <w:rFonts w:asciiTheme="majorHAnsi" w:hAnsiTheme="majorHAnsi"/>
+          <w:sz w:val="36"/>
+          <w:szCs w:val="36"/>
+          <w:lang w:val="es-ES_tradnl"/>
+        </w:rPr>
+        <w:t xml:space="preserve">CI-1453 </w:t>
+      </w:r>
+    </w:p>
+    <w:p>
+      <w:pPr>
+        <w:jc w:val="center"/>
+        <w:rPr>
+          <w:rFonts w:asciiTheme="majorHAnsi" w:hAnsiTheme="majorHAnsi"/>
+          <w:sz w:val="36"/>
+          <w:szCs w:val="36"/>
+          <w:lang w:val="es-ES_tradnl"/>
+        </w:rPr>
+      </w:pPr>
+      <w:r>
+        <w:rPr>
+          <w:rFonts w:asciiTheme="majorHAnsi" w:hAnsiTheme="majorHAnsi"/>
+          <w:sz w:val="36"/>
+          <w:szCs w:val="36"/>
+          <w:lang w:val="es-ES_tradnl"/>
+        </w:rPr>
+        <w:t>Investigación de Operaciones</w:t>
+      </w:r>
+    </w:p>
+    <w:p>
+      <w:pPr>
+        <w:jc w:val="center"/>
+        <w:rPr>
+          <w:rFonts w:asciiTheme="majorHAnsi" w:hAnsiTheme="majorHAnsi"/>
+          <w:sz w:val="36"/>
+          <w:szCs w:val="36"/>
+          <w:lang w:val="es-ES_tradnl"/>
+        </w:rPr>
+      </w:pPr>
+      <w:r>
+        <w:rPr>
+          <w:rFonts w:asciiTheme="majorHAnsi" w:hAnsiTheme="majorHAnsi"/>
+          <w:sz w:val="36"/>
+          <w:szCs w:val="36"/>
+          <w:lang w:val="es-ES_tradnl"/>
+        </w:rPr>
+        <w:t>Profesora: Ileana Alpízar</w:t>
+      </w:r>
+    </w:p>
+    <w:p>
+      <w:pPr>
+        <w:jc w:val="center"/>
+        <w:rPr>
+          <w:rFonts w:asciiTheme="majorHAnsi" w:hAnsiTheme="majorHAnsi"/>
+          <w:sz w:val="36"/>
+          <w:szCs w:val="36"/>
+          <w:lang w:val="es-ES_tradnl"/>
+        </w:rPr>
+      </w:pPr>
+    </w:p>
+    <w:p>
+      <w:pPr>
+        <w:jc w:val="center"/>
+        <w:rPr>
+          <w:rFonts w:asciiTheme="majorHAnsi" w:hAnsiTheme="majorHAnsi"/>
+          <w:sz w:val="36"/>
+          <w:szCs w:val="36"/>
+          <w:lang w:val="es-ES_tradnl"/>
+        </w:rPr>
+      </w:pPr>
+    </w:p>
+    <w:p>
+      <w:pPr>
+        <w:jc w:val="center"/>
+        <w:rPr>
+          <w:rFonts w:asciiTheme="majorHAnsi" w:hAnsiTheme="majorHAnsi"/>
+          <w:sz w:val="36"/>
+          <w:szCs w:val="36"/>
+          <w:lang w:val="es-ES_tradnl"/>
+        </w:rPr>
+      </w:pPr>
+      <w:r>
+        <w:rPr>
+          <w:rFonts w:asciiTheme="majorHAnsi" w:hAnsiTheme="majorHAnsi"/>
+          <w:sz w:val="36"/>
+          <w:szCs w:val="36"/>
+          <w:lang w:val="es-ES_tradnl"/>
+        </w:rPr>
+        <w:t>Proyecto 1 Simulación</w:t>
+      </w:r>
+    </w:p>
+    <w:p>
+      <w:pPr>
+        <w:jc w:val="center"/>
+        <w:rPr>
+          <w:rFonts w:asciiTheme="majorHAnsi" w:hAnsiTheme="majorHAnsi"/>
+          <w:sz w:val="36"/>
+          <w:szCs w:val="36"/>
+          <w:lang w:val="es-ES_tradnl"/>
+        </w:rPr>
+      </w:pPr>
+    </w:p>
+    <w:p>
+      <w:pPr>
+        <w:jc w:val="center"/>
+        <w:rPr>
+          <w:rFonts w:asciiTheme="majorHAnsi" w:hAnsiTheme="majorHAnsi"/>
+          <w:sz w:val="36"/>
+          <w:szCs w:val="36"/>
+          <w:lang w:val="es-ES_tradnl"/>
+        </w:rPr>
+      </w:pPr>
+    </w:p>
+    <w:p>
+      <w:pPr>
+        <w:jc w:val="center"/>
+        <w:rPr>
+          <w:rFonts w:asciiTheme="majorHAnsi" w:hAnsiTheme="majorHAnsi"/>
+          <w:sz w:val="36"/>
+          <w:szCs w:val="36"/>
+          <w:lang w:val="es-ES_tradnl"/>
+        </w:rPr>
+      </w:pPr>
+    </w:p>
+    <w:p>
+      <w:pPr>
+        <w:jc w:val="center"/>
+        <w:rPr>
+          <w:rFonts w:asciiTheme="majorHAnsi" w:hAnsiTheme="majorHAnsi"/>
+          <w:sz w:val="36"/>
+          <w:szCs w:val="36"/>
+          <w:lang w:val="es-ES_tradnl"/>
+        </w:rPr>
+      </w:pPr>
+    </w:p>
+    <w:p>
+      <w:pPr>
+        <w:jc w:val="center"/>
+        <w:rPr>
+          <w:rFonts w:asciiTheme="majorHAnsi" w:hAnsiTheme="majorHAnsi"/>
+          <w:sz w:val="36"/>
+          <w:szCs w:val="36"/>
+          <w:lang w:val="es-ES_tradnl"/>
+        </w:rPr>
+      </w:pPr>
+      <w:r>
+        <w:rPr>
+          <w:rFonts w:asciiTheme="majorHAnsi" w:hAnsiTheme="majorHAnsi"/>
+          <w:sz w:val="36"/>
+          <w:szCs w:val="36"/>
+          <w:lang w:val="es-ES_tradnl"/>
+        </w:rPr>
+        <w:t>Erick Guillén</w:t>
+      </w:r>
+    </w:p>
+    <w:p>
+      <w:pPr>
+        <w:jc w:val="center"/>
+        <w:rPr>
+          <w:rFonts w:asciiTheme="majorHAnsi" w:hAnsiTheme="majorHAnsi"/>
+          <w:sz w:val="36"/>
+          <w:szCs w:val="36"/>
+          <w:lang w:val="es-ES_tradnl"/>
+        </w:rPr>
+      </w:pPr>
+      <w:r>
+        <w:rPr>
+          <w:rFonts w:asciiTheme="majorHAnsi" w:hAnsiTheme="majorHAnsi"/>
+          <w:sz w:val="36"/>
+          <w:szCs w:val="36"/>
+          <w:lang w:val="es-ES_tradnl"/>
+        </w:rPr>
+        <w:t>Amanda Sagasti</w:t>
+      </w:r>
+    </w:p>
+    <w:p>
+      <w:pPr>
+        <w:jc w:val="center"/>
+        <w:rPr>
+          <w:rFonts w:asciiTheme="majorHAnsi" w:hAnsiTheme="majorHAnsi"/>
+          <w:sz w:val="36"/>
+          <w:szCs w:val="36"/>
+          <w:lang w:val="es-ES_tradnl"/>
+        </w:rPr>
+      </w:pPr>
+      <w:r>
+        <w:rPr>
+          <w:rFonts w:asciiTheme="majorHAnsi" w:hAnsiTheme="majorHAnsi"/>
+          <w:sz w:val="36"/>
+          <w:szCs w:val="36"/>
+          <w:lang w:val="es-ES_tradnl"/>
+        </w:rPr>
+        <w:t>Jose Víquez</w:t>
+      </w:r>
+    </w:p>
+    <w:p>
+      <w:pPr>
+        <w:jc w:val="center"/>
         <w:rPr>
           <w:rFonts w:asciiTheme="majorHAnsi" w:hAnsiTheme="majorHAnsi"/>
           <w:b/>
           <w:lang w:val="es-ES_tradnl"/>
         </w:rPr>
       </w:pPr>
-      <w:r>
+    </w:p>
+    <w:p>
+      <w:pPr>
+        <w:jc w:val="center"/>
         <w:rPr>
           <w:rFonts w:asciiTheme="majorHAnsi" w:hAnsiTheme="majorHAnsi"/>
           <w:b/>
           <w:lang w:val="es-ES_tradnl"/>
         </w:rPr>
+      </w:pPr>
+    </w:p>
+    <w:p>
+      <w:pPr>
+        <w:jc w:val="center"/>
+        <w:rPr>
+          <w:rFonts w:asciiTheme="majorHAnsi" w:hAnsiTheme="majorHAnsi"/>
+          <w:b/>
+          <w:lang w:val="es-ES_tradnl"/>
+        </w:rPr>
+      </w:pPr>
+    </w:p>
+    <w:p>
+      <w:pPr>
+        <w:jc w:val="center"/>
+        <w:rPr>
+          <w:rFonts w:asciiTheme="majorHAnsi" w:hAnsiTheme="majorHAnsi"/>
+          <w:b/>
+          <w:lang w:val="es-ES_tradnl"/>
+        </w:rPr>
+      </w:pPr>
+    </w:p>
+    <w:p>
+      <w:pPr>
+        <w:jc w:val="center"/>
+        <w:rPr>
+          <w:rFonts w:asciiTheme="majorHAnsi" w:hAnsiTheme="majorHAnsi"/>
+          <w:sz w:val="36"/>
+          <w:szCs w:val="36"/>
+          <w:lang w:val="es-ES_tradnl"/>
+        </w:rPr>
+      </w:pPr>
+      <w:r>
+        <w:rPr>
+          <w:rFonts w:asciiTheme="majorHAnsi" w:hAnsiTheme="majorHAnsi"/>
+          <w:sz w:val="36"/>
+          <w:szCs w:val="36"/>
+          <w:lang w:val="es-ES_tradnl"/>
+        </w:rPr>
+        <w:t>30 de setiembre del 2015</w:t>
+      </w:r>
+    </w:p>
+    <w:p>
+      <w:pPr>
+        <w:jc w:val="center"/>
+        <w:rPr>
+          <w:rFonts w:asciiTheme="majorHAnsi" w:hAnsiTheme="majorHAnsi"/>
+          <w:b/>
+          <w:lang w:val="es-ES_tradnl"/>
+        </w:rPr>
+      </w:pPr>
+      <w:r>
+        <w:rPr>
+          <w:rFonts w:asciiTheme="majorHAnsi" w:hAnsiTheme="majorHAnsi"/>
+          <w:b/>
+          <w:lang w:val="es-ES_tradnl"/>
+        </w:rPr>
+        <w:br w:type="page"/>
+      </w:r>
+    </w:p>
+    <w:p>
+      <w:pPr>
+        <w:rPr>
+          <w:rFonts w:asciiTheme="majorHAnsi" w:hAnsiTheme="majorHAnsi"/>
+          <w:b/>
+          <w:lang w:val="es-ES_tradnl"/>
+        </w:rPr>
+      </w:pPr>
+      <w:r>
+        <w:rPr>
+          <w:rFonts w:asciiTheme="majorHAnsi" w:hAnsiTheme="majorHAnsi"/>
+          <w:b/>
+          <w:lang w:val="es-ES_tradnl"/>
+        </w:rPr>
+        <w:lastRenderedPageBreak/>
         <w:t>MANUAL DE INSTALACIÓN</w:t>
       </w:r>
     </w:p>
@@ -319,15 +677,7 @@
           <w:rFonts w:asciiTheme="majorHAnsi" w:hAnsiTheme="majorHAnsi"/>
           <w:lang w:val="es-ES_tradnl"/>
         </w:rPr>
-        <w:t xml:space="preserve">El proceso de transferir a la línea cada paquete tarda, en cualquiera de las 3 computadoras, 1/2 segundo. Una vez puesto en la línea el último paquete del archivo </w:t>
-      </w:r>
-      <w:r>
-        <w:rPr>
-          <w:rFonts w:asciiTheme="majorHAnsi" w:hAnsiTheme="majorHAnsi"/>
-          <w:lang w:val="es-ES_tradnl"/>
-        </w:rPr>
-        <w:lastRenderedPageBreak/>
-        <w:t>que está transmitiendo, el tiempo que tarda en llegar el último bit de ese paquete al ANTIVIRUS es de 1 segundo (tiempo de propagación) Es hasta ese momento que se considera que el archivo llegó a dicho servidor.</w:t>
+        <w:t>El proceso de transferir a la línea cada paquete tarda, en cualquiera de las 3 computadoras, 1/2 segundo. Una vez puesto en la línea el último paquete del archivo que está transmitiendo, el tiempo que tarda en llegar el último bit de ese paquete al ANTIVIRUS es de 1 segundo (tiempo de propagación) Es hasta ese momento que se considera que el archivo llegó a dicho servidor.</w:t>
       </w:r>
     </w:p>
     <w:p>
@@ -6111,8 +6461,6 @@
           <w:lang w:val="es-ES_tradnl"/>
         </w:rPr>
       </w:pPr>
-      <w:bookmarkStart w:id="4" w:name="_GoBack"/>
-      <w:bookmarkEnd w:id="4"/>
       <w:r>
         <w:rPr>
           <w:rFonts w:asciiTheme="majorHAnsi" w:hAnsiTheme="majorHAnsi"/>
@@ -6260,6 +6608,155 @@
         </w:rPr>
         <w:t>ANÁLISIS DEL SISTEMA SIMULADO</w:t>
       </w:r>
+      <w:bookmarkStart w:id="4" w:name="_GoBack"/>
+      <w:bookmarkEnd w:id="4"/>
+    </w:p>
+    <w:p>
+      <w:pPr>
+        <w:numPr>
+          <w:ilvl w:val="0"/>
+          <w:numId w:val="5"/>
+        </w:numPr>
+        <w:textAlignment w:val="baseline"/>
+        <w:rPr>
+          <w:rFonts w:ascii="Arial" w:hAnsi="Arial" w:cs="Arial"/>
+          <w:color w:val="000000"/>
+          <w:sz w:val="22"/>
+          <w:szCs w:val="22"/>
+        </w:rPr>
+      </w:pPr>
+      <w:r>
+        <w:rPr>
+          <w:rFonts w:ascii="Arial" w:hAnsi="Arial" w:cs="Arial"/>
+          <w:color w:val="000000"/>
+          <w:sz w:val="22"/>
+          <w:szCs w:val="22"/>
+        </w:rPr>
+        <w:t>¿Qué pasa si el tiempo de transmisión de los servidores A, B y C se incrementa?</w:t>
+      </w:r>
+    </w:p>
+    <w:p>
+      <w:pPr>
+        <w:numPr>
+          <w:ilvl w:val="1"/>
+          <w:numId w:val="6"/>
+        </w:numPr>
+        <w:spacing w:beforeAutospacing="1" w:afterAutospacing="1"/>
+        <w:ind w:left="1440" w:hanging="360"/>
+        <w:textAlignment w:val="baseline"/>
+        <w:rPr>
+          <w:rFonts w:ascii="Arial" w:eastAsia="Times New Roman" w:hAnsi="Arial" w:cs="Arial"/>
+          <w:color w:val="000000"/>
+          <w:sz w:val="22"/>
+          <w:szCs w:val="22"/>
+        </w:rPr>
+      </w:pPr>
+    </w:p>
+    <w:p>
+      <w:pPr>
+        <w:numPr>
+          <w:ilvl w:val="0"/>
+          <w:numId w:val="6"/>
+        </w:numPr>
+        <w:textAlignment w:val="baseline"/>
+        <w:rPr>
+          <w:rFonts w:ascii="Arial" w:hAnsi="Arial" w:cs="Arial"/>
+          <w:color w:val="000000"/>
+          <w:sz w:val="22"/>
+          <w:szCs w:val="22"/>
+        </w:rPr>
+      </w:pPr>
+      <w:r>
+        <w:rPr>
+          <w:rFonts w:ascii="Arial" w:hAnsi="Arial" w:cs="Arial"/>
+          <w:color w:val="000000"/>
+          <w:sz w:val="22"/>
+          <w:szCs w:val="22"/>
+        </w:rPr>
+        <w:t>¿Qué pasa si el tamaño máximo de los archivos se duplica?</w:t>
+      </w:r>
+    </w:p>
+    <w:p>
+      <w:pPr>
+        <w:numPr>
+          <w:ilvl w:val="0"/>
+          <w:numId w:val="6"/>
+        </w:numPr>
+        <w:textAlignment w:val="baseline"/>
+        <w:rPr>
+          <w:rFonts w:ascii="Arial" w:hAnsi="Arial" w:cs="Arial"/>
+          <w:color w:val="000000"/>
+          <w:sz w:val="22"/>
+          <w:szCs w:val="22"/>
+        </w:rPr>
+      </w:pPr>
+      <w:r>
+        <w:rPr>
+          <w:rFonts w:ascii="Arial" w:hAnsi="Arial" w:cs="Arial"/>
+          <w:color w:val="000000"/>
+          <w:sz w:val="22"/>
+          <w:szCs w:val="22"/>
+        </w:rPr>
+        <w:t>¿Qué pasa si se añade memoria al router?</w:t>
+      </w:r>
+    </w:p>
+    <w:p>
+      <w:pPr>
+        <w:numPr>
+          <w:ilvl w:val="1"/>
+          <w:numId w:val="7"/>
+        </w:numPr>
+        <w:textAlignment w:val="baseline"/>
+        <w:rPr>
+          <w:rFonts w:ascii="Arial" w:hAnsi="Arial" w:cs="Arial"/>
+          <w:color w:val="000000"/>
+          <w:sz w:val="22"/>
+          <w:szCs w:val="22"/>
+        </w:rPr>
+      </w:pPr>
+      <w:r>
+        <w:rPr>
+          <w:rFonts w:ascii="Arial" w:hAnsi="Arial" w:cs="Arial"/>
+          <w:color w:val="000000"/>
+          <w:sz w:val="22"/>
+          <w:szCs w:val="22"/>
+        </w:rPr>
+        <w:t>Nada</w:t>
+      </w:r>
+    </w:p>
+    <w:p>
+      <w:pPr>
+        <w:numPr>
+          <w:ilvl w:val="0"/>
+          <w:numId w:val="7"/>
+        </w:numPr>
+        <w:spacing w:before="100" w:beforeAutospacing="1" w:after="100" w:afterAutospacing="1"/>
+        <w:textAlignment w:val="baseline"/>
+        <w:rPr>
+          <w:rFonts w:ascii="Arial" w:eastAsia="Times New Roman" w:hAnsi="Arial" w:cs="Arial"/>
+          <w:color w:val="000000"/>
+          <w:sz w:val="22"/>
+          <w:szCs w:val="22"/>
+        </w:rPr>
+      </w:pPr>
+      <w:r>
+        <w:rPr>
+          <w:rFonts w:ascii="Arial" w:eastAsia="Times New Roman" w:hAnsi="Arial" w:cs="Arial"/>
+          <w:color w:val="000000"/>
+          <w:sz w:val="22"/>
+          <w:szCs w:val="22"/>
+        </w:rPr>
+        <w:t>¿Cómo se podría mejorar la eficiencia? (reduciendo el tiempo promedio que pasa un archivo en el sistema)</w:t>
+      </w:r>
+    </w:p>
+    <w:p>
+      <w:pPr>
+        <w:rPr>
+          <w:rFonts w:asciiTheme="majorHAnsi" w:hAnsiTheme="majorHAnsi"/>
+          <w:b/>
+          <w:lang w:val="es-ES_tradnl"/>
+        </w:rPr>
+      </w:pPr>
     </w:p>
     <w:p>
       <w:pPr>
@@ -6562,6 +7059,119 @@
 <file path=word/numbering.xml><?xml version="1.0" encoding="utf-8"?>
 <w:numbering xmlns:wpc="http://schemas.microsoft.com/office/word/2010/wordprocessingCanvas" xmlns:mo="http://schemas.microsoft.com/office/mac/office/2008/main" xmlns:mc="http://schemas.openxmlformats.org/markup-compatibility/2006" xmlns:mv="urn:schemas-microsoft-com:mac:vml" xmlns:o="urn:schemas-microsoft-com:office:office" xmlns:r="http://schemas.openxmlformats.org/officeDocument/2006/relationships" xmlns:m="http://schemas.openxmlformats.org/officeDocument/2006/math" xmlns:v="urn:schemas-microsoft-com:vml" xmlns:wp14="http://schemas.microsoft.com/office/word/2010/wordprocessingDrawing" xmlns:wp="http://schemas.openxmlformats.org/drawingml/2006/wordprocessingDrawing" xmlns:w10="urn:schemas-microsoft-com:office:word" xmlns:w="http://schemas.openxmlformats.org/wordprocessingml/2006/main" xmlns:w14="http://schemas.microsoft.com/office/word/2010/wordml" xmlns:wpg="http://schemas.microsoft.com/office/word/2010/wordprocessingGroup" xmlns:wpi="http://schemas.microsoft.com/office/word/2010/wordprocessingInk" xmlns:wne="http://schemas.microsoft.com/office/word/2006/wordml" xmlns:wps="http://schemas.microsoft.com/office/word/2010/wordprocessingShape" mc:Ignorable="w14 wp14">
   <w:abstractNum w:abstractNumId="0">
+    <w:nsid w:val="06C31A2F"/>
+    <w:multiLevelType w:val="multilevel"/>
+    <w:tmpl w:val="7BB8E732"/>
+    <w:lvl w:ilvl="0">
+      <w:start w:val="1"/>
+      <w:numFmt w:val="decimal"/>
+      <w:lvlText w:val="%1."/>
+      <w:lvlJc w:val="left"/>
+      <w:pPr>
+        <w:tabs>
+          <w:tab w:val="num" w:pos="720"/>
+        </w:tabs>
+        <w:ind w:left="720" w:hanging="360"/>
+      </w:pPr>
+    </w:lvl>
+    <w:lvl w:ilvl="1">
+      <w:start w:val="1"/>
+      <w:numFmt w:val="decimal"/>
+      <w:lvlText w:val="%2."/>
+      <w:lvlJc w:val="left"/>
+      <w:pPr>
+        <w:tabs>
+          <w:tab w:val="num" w:pos="1440"/>
+        </w:tabs>
+        <w:ind w:left="1440" w:hanging="360"/>
+      </w:pPr>
+    </w:lvl>
+    <w:lvl w:ilvl="2" w:tentative="1">
+      <w:start w:val="1"/>
+      <w:numFmt w:val="decimal"/>
+      <w:lvlText w:val="%3."/>
+      <w:lvlJc w:val="left"/>
+      <w:pPr>
+        <w:tabs>
+          <w:tab w:val="num" w:pos="2160"/>
+        </w:tabs>
+        <w:ind w:left="2160" w:hanging="360"/>
+      </w:pPr>
+    </w:lvl>
+    <w:lvl w:ilvl="3" w:tentative="1">
+      <w:start w:val="1"/>
+      <w:numFmt w:val="decimal"/>
+      <w:lvlText w:val="%4."/>
+      <w:lvlJc w:val="left"/>
+      <w:pPr>
+        <w:tabs>
+          <w:tab w:val="num" w:pos="2880"/>
+        </w:tabs>
+        <w:ind w:left="2880" w:hanging="360"/>
+      </w:pPr>
+    </w:lvl>
+    <w:lvl w:ilvl="4" w:tentative="1">
+      <w:start w:val="1"/>
+      <w:numFmt w:val="decimal"/>
+      <w:lvlText w:val="%5."/>
+      <w:lvlJc w:val="left"/>
+      <w:pPr>
+        <w:tabs>
+          <w:tab w:val="num" w:pos="3600"/>
+        </w:tabs>
+        <w:ind w:left="3600" w:hanging="360"/>
+      </w:pPr>
+    </w:lvl>
+    <w:lvl w:ilvl="5" w:tentative="1">
+      <w:start w:val="1"/>
+      <w:numFmt w:val="decimal"/>
+      <w:lvlText w:val="%6."/>
+      <w:lvlJc w:val="left"/>
+      <w:pPr>
+        <w:tabs>
+          <w:tab w:val="num" w:pos="4320"/>
+        </w:tabs>
+        <w:ind w:left="4320" w:hanging="360"/>
+      </w:pPr>
+    </w:lvl>
+    <w:lvl w:ilvl="6" w:tentative="1">
+      <w:start w:val="1"/>
+      <w:numFmt w:val="decimal"/>
+      <w:lvlText w:val="%7."/>
+      <w:lvlJc w:val="left"/>
+      <w:pPr>
+        <w:tabs>
+          <w:tab w:val="num" w:pos="5040"/>
+        </w:tabs>
+        <w:ind w:left="5040" w:hanging="360"/>
+      </w:pPr>
+    </w:lvl>
+    <w:lvl w:ilvl="7" w:tentative="1">
+      <w:start w:val="1"/>
+      <w:numFmt w:val="decimal"/>
+      <w:lvlText w:val="%8."/>
+      <w:lvlJc w:val="left"/>
+      <w:pPr>
+        <w:tabs>
+          <w:tab w:val="num" w:pos="5760"/>
+        </w:tabs>
+        <w:ind w:left="5760" w:hanging="360"/>
+      </w:pPr>
+    </w:lvl>
+    <w:lvl w:ilvl="8" w:tentative="1">
+      <w:start w:val="1"/>
+      <w:numFmt w:val="decimal"/>
+      <w:lvlText w:val="%9."/>
+      <w:lvlJc w:val="left"/>
+      <w:pPr>
+        <w:tabs>
+          <w:tab w:val="num" w:pos="6480"/>
+        </w:tabs>
+        <w:ind w:left="6480" w:hanging="360"/>
+      </w:pPr>
+    </w:lvl>
+  </w:abstractNum>
+  <w:abstractNum w:abstractNumId="1">
     <w:nsid w:val="0A080FE7"/>
     <w:multiLevelType w:val="hybridMultilevel"/>
     <w:tmpl w:val="AD16B1FC"/>
@@ -6674,7 +7284,7 @@
       </w:rPr>
     </w:lvl>
   </w:abstractNum>
-  <w:abstractNum w:abstractNumId="1">
+  <w:abstractNum w:abstractNumId="2">
     <w:nsid w:val="239E11F0"/>
     <w:multiLevelType w:val="hybridMultilevel"/>
     <w:tmpl w:val="C096C61C"/>
@@ -6787,7 +7397,7 @@
       </w:rPr>
     </w:lvl>
   </w:abstractNum>
-  <w:abstractNum w:abstractNumId="2">
+  <w:abstractNum w:abstractNumId="3">
     <w:nsid w:val="466D18E2"/>
     <w:multiLevelType w:val="hybridMultilevel"/>
     <w:tmpl w:val="B7A6E252"/>
@@ -6900,7 +7510,7 @@
       </w:rPr>
     </w:lvl>
   </w:abstractNum>
-  <w:abstractNum w:abstractNumId="3">
+  <w:abstractNum w:abstractNumId="4">
     <w:nsid w:val="5C35242B"/>
     <w:multiLevelType w:val="hybridMultilevel"/>
     <w:tmpl w:val="B7C8181E"/>
@@ -7014,16 +7624,39 @@
     </w:lvl>
   </w:abstractNum>
   <w:num w:numId="1">
+    <w:abstractNumId w:val="4"/>
+  </w:num>
+  <w:num w:numId="2">
+    <w:abstractNumId w:val="1"/>
+  </w:num>
+  <w:num w:numId="3">
     <w:abstractNumId w:val="3"/>
   </w:num>
-  <w:num w:numId="2">
+  <w:num w:numId="4">
+    <w:abstractNumId w:val="2"/>
+  </w:num>
+  <w:num w:numId="5">
     <w:abstractNumId w:val="0"/>
   </w:num>
-  <w:num w:numId="3">
-    <w:abstractNumId w:val="2"/>
+  <w:num w:numId="6">
+    <w:abstractNumId w:val="0"/>
+    <w:lvlOverride w:ilvl="1">
+      <w:lvl w:ilvl="1">
+        <w:numFmt w:val="lowerLetter"/>
+        <w:lvlText w:val="%2."/>
+        <w:lvlJc w:val="left"/>
+      </w:lvl>
+    </w:lvlOverride>
   </w:num>
-  <w:num w:numId="4">
-    <w:abstractNumId w:val="1"/>
+  <w:num w:numId="7">
+    <w:abstractNumId w:val="0"/>
+    <w:lvlOverride w:ilvl="1">
+      <w:lvl w:ilvl="1">
+        <w:numFmt w:val="lowerLetter"/>
+        <w:lvlText w:val="%2."/>
+        <w:lvlJc w:val="left"/>
+      </w:lvl>
+    </w:lvlOverride>
   </w:num>
 </w:numbering>
 </file>
@@ -7307,6 +7940,22 @@
       <w:vertAlign w:val="superscript"/>
     </w:rPr>
   </w:style>
+  <w:style w:type="paragraph" w:styleId="NormalWeb">
+    <w:name w:val="Normal (Web)"/>
+    <w:basedOn w:val="Normal"/>
+    <w:uiPriority w:val="99"/>
+    <w:semiHidden/>
+    <w:unhideWhenUsed/>
+    <w:rsid w:val="00A867F7"/>
+    <w:pPr>
+      <w:spacing w:before="100" w:beforeAutospacing="1" w:after="100" w:afterAutospacing="1"/>
+    </w:pPr>
+    <w:rPr>
+      <w:rFonts w:ascii="Times" w:hAnsi="Times" w:cs="Times New Roman"/>
+      <w:sz w:val="20"/>
+      <w:szCs w:val="20"/>
+    </w:rPr>
+  </w:style>
 </w:styles>
 </file>
 
@@ -7587,6 +8236,22 @@
     <w:rsid w:val="008734F8"/>
     <w:rPr>
       <w:vertAlign w:val="superscript"/>
+    </w:rPr>
+  </w:style>
+  <w:style w:type="paragraph" w:styleId="NormalWeb">
+    <w:name w:val="Normal (Web)"/>
+    <w:basedOn w:val="Normal"/>
+    <w:uiPriority w:val="99"/>
+    <w:semiHidden/>
+    <w:unhideWhenUsed/>
+    <w:rsid w:val="00A867F7"/>
+    <w:pPr>
+      <w:spacing w:before="100" w:beforeAutospacing="1" w:after="100" w:afterAutospacing="1"/>
+    </w:pPr>
+    <w:rPr>
+      <w:rFonts w:ascii="Times" w:hAnsi="Times" w:cs="Times New Roman"/>
+      <w:sz w:val="20"/>
+      <w:szCs w:val="20"/>
     </w:rPr>
   </w:style>
 </w:styles>
@@ -7915,7 +8580,7 @@
 </file>
 
 <file path=customXml/itemProps1.xml><?xml version="1.0" encoding="utf-8"?>
-<ds:datastoreItem xmlns:ds="http://schemas.openxmlformats.org/officeDocument/2006/customXml" ds:itemID="{31408B82-A50E-9E4B-9BDF-05B1935F39AE}">
+<ds:datastoreItem xmlns:ds="http://schemas.openxmlformats.org/officeDocument/2006/customXml" ds:itemID="{6CFADCA8-15CD-0944-96D4-74B7EB418BF0}">
   <ds:schemaRefs>
     <ds:schemaRef ds:uri="http://schemas.openxmlformats.org/officeDocument/2006/bibliography"/>
   </ds:schemaRefs>

</xml_diff>